<commit_message>
changed max throttle sound
</commit_message>
<xml_diff>
--- a/Office documents/Degree document.docx
+++ b/Office documents/Degree document.docx
@@ -7121,7 +7121,17 @@
             <w:rFonts w:ascii="Cambria Math" w:hAnsi="Cambria Math"/>
             <w:lang w:val="en-US"/>
           </w:rPr>
-          <m:t>calculViteza</m:t>
+          <m:t>calculVitez</m:t>
+        </m:r>
+        <m:r>
+          <m:rPr>
+            <m:sty m:val="bi"/>
+          </m:rPr>
+          <w:rPr>
+            <w:rFonts w:ascii="Cambria Math" w:hAnsi="Cambria Math"/>
+            <w:lang w:val="en-US"/>
+          </w:rPr>
+          <m:t>a</m:t>
         </m:r>
       </m:oMath>
       <w:r>
@@ -12967,6 +12977,219 @@
           <w:lang w:val="en-US"/>
         </w:rPr>
       </w:pPr>
+    </w:p>
+    <w:p>
+      <w:pPr>
+        <w:spacing w:after="0"/>
+        <w:rPr>
+          <w:lang w:val="en-US"/>
+        </w:rPr>
+      </w:pPr>
+    </w:p>
+    <w:p>
+      <w:pPr>
+        <w:spacing w:after="0"/>
+        <w:rPr>
+          <w:lang w:val="en-US"/>
+        </w:rPr>
+      </w:pPr>
+    </w:p>
+    <w:p>
+      <w:pPr>
+        <w:spacing w:after="0"/>
+        <w:rPr>
+          <w:lang w:val="en-US"/>
+        </w:rPr>
+      </w:pPr>
+    </w:p>
+    <w:p>
+      <w:pPr>
+        <w:spacing w:after="0"/>
+        <w:rPr>
+          <w:lang w:val="en-US"/>
+        </w:rPr>
+      </w:pPr>
+    </w:p>
+    <w:p>
+      <w:pPr>
+        <w:spacing w:after="0"/>
+        <w:rPr>
+          <w:lang w:val="en-US"/>
+        </w:rPr>
+      </w:pPr>
+    </w:p>
+    <w:p>
+      <w:pPr>
+        <w:spacing w:after="0"/>
+        <w:rPr>
+          <w:lang w:val="en-US"/>
+        </w:rPr>
+      </w:pPr>
+    </w:p>
+    <w:p>
+      <w:pPr>
+        <w:spacing w:after="0"/>
+        <w:rPr>
+          <w:lang w:val="en-US"/>
+        </w:rPr>
+      </w:pPr>
+    </w:p>
+    <w:p>
+      <w:pPr>
+        <w:spacing w:after="0"/>
+        <w:rPr>
+          <w:lang w:val="en-US"/>
+        </w:rPr>
+      </w:pPr>
+    </w:p>
+    <w:p>
+      <w:pPr>
+        <w:spacing w:after="0"/>
+        <w:rPr>
+          <w:lang w:val="en-US"/>
+        </w:rPr>
+      </w:pPr>
+    </w:p>
+    <w:p>
+      <w:pPr>
+        <w:spacing w:after="0"/>
+        <w:rPr>
+          <w:lang w:val="en-US"/>
+        </w:rPr>
+      </w:pPr>
+    </w:p>
+    <w:p>
+      <w:pPr>
+        <w:spacing w:after="0"/>
+        <w:rPr>
+          <w:lang w:val="en-US"/>
+        </w:rPr>
+      </w:pPr>
+    </w:p>
+    <w:p>
+      <w:pPr>
+        <w:spacing w:after="0"/>
+        <w:rPr>
+          <w:lang w:val="en-US"/>
+        </w:rPr>
+      </w:pPr>
+    </w:p>
+    <w:p>
+      <w:pPr>
+        <w:spacing w:after="0"/>
+        <w:rPr>
+          <w:lang w:val="en-US"/>
+        </w:rPr>
+      </w:pPr>
+    </w:p>
+    <w:p>
+      <w:pPr>
+        <w:spacing w:after="0"/>
+        <w:rPr>
+          <w:lang w:val="en-US"/>
+        </w:rPr>
+      </w:pPr>
+    </w:p>
+    <w:p>
+      <w:pPr>
+        <w:spacing w:after="0"/>
+        <w:rPr>
+          <w:lang w:val="en-US"/>
+        </w:rPr>
+      </w:pPr>
+    </w:p>
+    <w:p>
+      <w:pPr>
+        <w:spacing w:after="0"/>
+        <w:rPr>
+          <w:b/>
+          <w:lang w:val="en-US"/>
+        </w:rPr>
+      </w:pPr>
+      <w:r>
+        <w:rPr>
+          <w:b/>
+          <w:lang w:val="en-US"/>
+        </w:rPr>
+        <w:lastRenderedPageBreak/>
+        <w:t xml:space="preserve">Diagrama de clase </w:t>
+      </w:r>
+    </w:p>
+    <w:p>
+      <w:pPr>
+        <w:spacing w:after="0"/>
+        <w:rPr>
+          <w:b/>
+          <w:lang w:val="en-US"/>
+        </w:rPr>
+      </w:pPr>
+      <w:r>
+        <w:rPr>
+          <w:b/>
+          <w:lang w:val="en-US"/>
+        </w:rPr>
+        <w:drawing>
+          <wp:anchor distT="0" distB="0" distL="114300" distR="114300" simplePos="0" relativeHeight="251718656" behindDoc="1" locked="0" layoutInCell="1" allowOverlap="1">
+            <wp:simplePos x="0" y="0"/>
+            <wp:positionH relativeFrom="column">
+              <wp:posOffset>19050</wp:posOffset>
+            </wp:positionH>
+            <wp:positionV relativeFrom="paragraph">
+              <wp:posOffset>156210</wp:posOffset>
+            </wp:positionV>
+            <wp:extent cx="5535295" cy="8086725"/>
+            <wp:effectExtent l="19050" t="0" r="8255" b="0"/>
+            <wp:wrapTight wrapText="bothSides">
+              <wp:wrapPolygon edited="0">
+                <wp:start x="-74" y="0"/>
+                <wp:lineTo x="-74" y="21575"/>
+                <wp:lineTo x="21632" y="21575"/>
+                <wp:lineTo x="21632" y="0"/>
+                <wp:lineTo x="-74" y="0"/>
+              </wp:wrapPolygon>
+            </wp:wrapTight>
+            <wp:docPr id="2" name="Picture 1" descr="C:\Documents and Settings\Alexandru Popescu\My Documents\NetBeansProjects\Speedometer\vpproject\Class Diagram.jpg"/>
+            <wp:cNvGraphicFramePr>
+              <a:graphicFrameLocks xmlns:a="http://schemas.openxmlformats.org/drawingml/2006/main" noChangeAspect="1"/>
+            </wp:cNvGraphicFramePr>
+            <a:graphic xmlns:a="http://schemas.openxmlformats.org/drawingml/2006/main">
+              <a:graphicData uri="http://schemas.openxmlformats.org/drawingml/2006/picture">
+                <pic:pic xmlns:pic="http://schemas.openxmlformats.org/drawingml/2006/picture">
+                  <pic:nvPicPr>
+                    <pic:cNvPr id="0" name="Picture 1" descr="C:\Documents and Settings\Alexandru Popescu\My Documents\NetBeansProjects\Speedometer\vpproject\Class Diagram.jpg"/>
+                    <pic:cNvPicPr>
+                      <a:picLocks noChangeAspect="1" noChangeArrowheads="1"/>
+                    </pic:cNvPicPr>
+                  </pic:nvPicPr>
+                  <pic:blipFill>
+                    <a:blip r:embed="rId20"/>
+                    <a:srcRect/>
+                    <a:stretch>
+                      <a:fillRect/>
+                    </a:stretch>
+                  </pic:blipFill>
+                  <pic:spPr bwMode="auto">
+                    <a:xfrm>
+                      <a:off x="0" y="0"/>
+                      <a:ext cx="5535295" cy="8086725"/>
+                    </a:xfrm>
+                    <a:prstGeom prst="rect">
+                      <a:avLst/>
+                    </a:prstGeom>
+                    <a:noFill/>
+                    <a:ln w="9525">
+                      <a:noFill/>
+                      <a:miter lim="800000"/>
+                      <a:headEnd/>
+                      <a:tailEnd/>
+                    </a:ln>
+                  </pic:spPr>
+                </pic:pic>
+              </a:graphicData>
+            </a:graphic>
+          </wp:anchor>
+        </w:drawing>
+      </w:r>
     </w:p>
     <w:sectPr>
       <w:pgSz w:w="12240" w:h="15840"/>
@@ -14496,7 +14719,7 @@
           <c:xMode val="edge"/>
           <c:yMode val="edge"/>
           <c:x val="0.20214385173684279"/>
-          <c:y val="2.5039123630672962E-2"/>
+          <c:y val="2.5039123630672976E-2"/>
         </c:manualLayout>
       </c:layout>
     </c:title>
@@ -14506,10 +14729,10 @@
           <c:layoutTarget val="inner"/>
           <c:xMode val="edge"/>
           <c:yMode val="edge"/>
-          <c:x val="0.14094266385715887"/>
+          <c:x val="0.14094266385715895"/>
           <c:y val="0.19077682453872372"/>
-          <c:w val="0.56279615048119103"/>
-          <c:h val="0.62692876932050279"/>
+          <c:w val="0.56279615048119125"/>
+          <c:h val="0.62692876932050301"/>
         </c:manualLayout>
       </c:layout>
       <c:scatterChart>
@@ -14591,23 +14814,23 @@
           </c:yVal>
           <c:smooth val="1"/>
         </c:ser>
-        <c:axId val="65652224"/>
-        <c:axId val="65653760"/>
+        <c:axId val="63595648"/>
+        <c:axId val="63597184"/>
       </c:scatterChart>
       <c:valAx>
-        <c:axId val="65652224"/>
+        <c:axId val="63595648"/>
         <c:scaling>
           <c:orientation val="minMax"/>
         </c:scaling>
         <c:axPos val="b"/>
         <c:numFmt formatCode="General" sourceLinked="1"/>
         <c:tickLblPos val="nextTo"/>
-        <c:crossAx val="65653760"/>
+        <c:crossAx val="63597184"/>
         <c:crosses val="autoZero"/>
         <c:crossBetween val="midCat"/>
       </c:valAx>
       <c:valAx>
-        <c:axId val="65653760"/>
+        <c:axId val="63597184"/>
         <c:scaling>
           <c:orientation val="minMax"/>
         </c:scaling>
@@ -14615,7 +14838,7 @@
         <c:majorGridlines/>
         <c:numFmt formatCode="General" sourceLinked="1"/>
         <c:tickLblPos val="nextTo"/>
-        <c:crossAx val="65652224"/>
+        <c:crossAx val="63595648"/>
         <c:crosses val="autoZero"/>
         <c:crossBetween val="midCat"/>
       </c:valAx>
@@ -14719,7 +14942,7 @@
           <c:yMode val="edge"/>
           <c:x val="7.5189050392562087E-2"/>
           <c:y val="0.19189882238171557"/>
-          <c:w val="0.68507421387944811"/>
+          <c:w val="0.68507421387944833"/>
           <c:h val="0.64597217383225258"/>
         </c:manualLayout>
       </c:layout>
@@ -14824,23 +15047,23 @@
           </c:yVal>
           <c:smooth val="1"/>
         </c:ser>
-        <c:axId val="67734912"/>
-        <c:axId val="67740800"/>
+        <c:axId val="67775488"/>
+        <c:axId val="67793664"/>
       </c:scatterChart>
       <c:valAx>
-        <c:axId val="67734912"/>
+        <c:axId val="67775488"/>
         <c:scaling>
           <c:orientation val="minMax"/>
         </c:scaling>
         <c:axPos val="b"/>
         <c:numFmt formatCode="General" sourceLinked="1"/>
         <c:tickLblPos val="nextTo"/>
-        <c:crossAx val="67740800"/>
+        <c:crossAx val="67793664"/>
         <c:crosses val="autoZero"/>
         <c:crossBetween val="midCat"/>
       </c:valAx>
       <c:valAx>
-        <c:axId val="67740800"/>
+        <c:axId val="67793664"/>
         <c:scaling>
           <c:orientation val="minMax"/>
         </c:scaling>
@@ -14848,7 +15071,7 @@
         <c:majorGridlines/>
         <c:numFmt formatCode="General" sourceLinked="1"/>
         <c:tickLblPos val="nextTo"/>
-        <c:crossAx val="67734912"/>
+        <c:crossAx val="67775488"/>
         <c:crosses val="autoZero"/>
         <c:crossBetween val="midCat"/>
       </c:valAx>
@@ -14860,8 +15083,8 @@
           <c:xMode val="edge"/>
           <c:yMode val="edge"/>
           <c:x val="0.75304217124703243"/>
-          <c:y val="0.31922003112442865"/>
-          <c:w val="0.24387517720805482"/>
+          <c:y val="0.31922003112442887"/>
+          <c:w val="0.24387517720805474"/>
           <c:h val="0.53415223097112852"/>
         </c:manualLayout>
       </c:layout>
@@ -14908,10 +15131,10 @@
           <c:layoutTarget val="inner"/>
           <c:xMode val="edge"/>
           <c:yMode val="edge"/>
-          <c:x val="0.10927121407745514"/>
-          <c:y val="0.23474230993092399"/>
-          <c:w val="0.6797740236281099"/>
-          <c:h val="0.61194741870655323"/>
+          <c:x val="0.10927121407745517"/>
+          <c:y val="0.23474230993092404"/>
+          <c:w val="0.67977402362811057"/>
+          <c:h val="0.61194741870655345"/>
         </c:manualLayout>
       </c:layout>
       <c:scatterChart>
@@ -15019,23 +15242,23 @@
           </c:yVal>
           <c:smooth val="1"/>
         </c:ser>
-        <c:axId val="67639552"/>
-        <c:axId val="67657728"/>
+        <c:axId val="67827584"/>
+        <c:axId val="67829120"/>
       </c:scatterChart>
       <c:valAx>
-        <c:axId val="67639552"/>
+        <c:axId val="67827584"/>
         <c:scaling>
           <c:orientation val="minMax"/>
         </c:scaling>
         <c:axPos val="b"/>
         <c:numFmt formatCode="General" sourceLinked="1"/>
         <c:tickLblPos val="nextTo"/>
-        <c:crossAx val="67657728"/>
+        <c:crossAx val="67829120"/>
         <c:crosses val="autoZero"/>
         <c:crossBetween val="midCat"/>
       </c:valAx>
       <c:valAx>
-        <c:axId val="67657728"/>
+        <c:axId val="67829120"/>
         <c:scaling>
           <c:orientation val="minMax"/>
         </c:scaling>
@@ -15043,7 +15266,7 @@
         <c:majorGridlines/>
         <c:numFmt formatCode="General" sourceLinked="1"/>
         <c:tickLblPos val="nextTo"/>
-        <c:crossAx val="67639552"/>
+        <c:crossAx val="67827584"/>
         <c:crosses val="autoZero"/>
         <c:crossBetween val="midCat"/>
       </c:valAx>
@@ -15058,9 +15281,9 @@
         <c:manualLayout>
           <c:xMode val="edge"/>
           <c:yMode val="edge"/>
-          <c:x val="0.7662662375055318"/>
-          <c:y val="0.23959103438430046"/>
-          <c:w val="0.21525801191710173"/>
+          <c:x val="0.76626623750553202"/>
+          <c:y val="0.23959103438430052"/>
+          <c:w val="0.21525801191710178"/>
           <c:h val="0.72709430149683174"/>
         </c:manualLayout>
       </c:layout>

</xml_diff>

<commit_message>
added help text and splashText label
</commit_message>
<xml_diff>
--- a/Office documents/Degree document.docx
+++ b/Office documents/Degree document.docx
@@ -45,7 +45,7 @@
           <w:r>
             <w:fldChar w:fldCharType="separate"/>
           </w:r>
-          <w:hyperlink w:anchor="_Toc264656685" w:history="1">
+          <w:hyperlink w:anchor="_Toc264966870" w:history="1">
             <w:r>
               <w:rPr>
                 <w:rStyle w:val="Hyperlink"/>
@@ -68,7 +68,7 @@
               <w:rPr>
                 <w:webHidden/>
               </w:rPr>
-              <w:instrText xml:space="preserve"> PAGEREF _Toc264656685 \h </w:instrText>
+              <w:instrText xml:space="preserve"> PAGEREF _Toc264966870 \h </w:instrText>
             </w:r>
             <w:r>
               <w:rPr>
@@ -104,7 +104,7 @@
               <w:lang w:val="en-US"/>
             </w:rPr>
           </w:pPr>
-          <w:hyperlink w:anchor="_Toc264656686" w:history="1">
+          <w:hyperlink w:anchor="_Toc264966871" w:history="1">
             <w:r>
               <w:rPr>
                 <w:rStyle w:val="Hyperlink"/>
@@ -127,7 +127,7 @@
               <w:rPr>
                 <w:webHidden/>
               </w:rPr>
-              <w:instrText xml:space="preserve"> PAGEREF _Toc264656686 \h </w:instrText>
+              <w:instrText xml:space="preserve"> PAGEREF _Toc264966871 \h </w:instrText>
             </w:r>
             <w:r>
               <w:rPr>
@@ -163,7 +163,7 @@
               <w:lang w:val="en-US"/>
             </w:rPr>
           </w:pPr>
-          <w:hyperlink w:anchor="_Toc264656687" w:history="1">
+          <w:hyperlink w:anchor="_Toc264966872" w:history="1">
             <w:r>
               <w:rPr>
                 <w:rStyle w:val="Hyperlink"/>
@@ -186,7 +186,7 @@
               <w:rPr>
                 <w:webHidden/>
               </w:rPr>
-              <w:instrText xml:space="preserve"> PAGEREF _Toc264656687 \h </w:instrText>
+              <w:instrText xml:space="preserve"> PAGEREF _Toc264966872 \h </w:instrText>
             </w:r>
             <w:r>
               <w:rPr>
@@ -222,7 +222,7 @@
               <w:lang w:val="en-US"/>
             </w:rPr>
           </w:pPr>
-          <w:hyperlink w:anchor="_Toc264656688" w:history="1">
+          <w:hyperlink w:anchor="_Toc264966873" w:history="1">
             <w:r>
               <w:rPr>
                 <w:rStyle w:val="Hyperlink"/>
@@ -245,7 +245,7 @@
               <w:rPr>
                 <w:webHidden/>
               </w:rPr>
-              <w:instrText xml:space="preserve"> PAGEREF _Toc264656688 \h </w:instrText>
+              <w:instrText xml:space="preserve"> PAGEREF _Toc264966873 \h </w:instrText>
             </w:r>
             <w:r>
               <w:rPr>
@@ -281,7 +281,7 @@
               <w:lang w:val="en-US"/>
             </w:rPr>
           </w:pPr>
-          <w:hyperlink w:anchor="_Toc264656689" w:history="1">
+          <w:hyperlink w:anchor="_Toc264966874" w:history="1">
             <w:r>
               <w:rPr>
                 <w:rStyle w:val="Hyperlink"/>
@@ -304,7 +304,7 @@
               <w:rPr>
                 <w:webHidden/>
               </w:rPr>
-              <w:instrText xml:space="preserve"> PAGEREF _Toc264656689 \h </w:instrText>
+              <w:instrText xml:space="preserve"> PAGEREF _Toc264966874 \h </w:instrText>
             </w:r>
             <w:r>
               <w:rPr>
@@ -340,7 +340,7 @@
               <w:lang w:val="en-US"/>
             </w:rPr>
           </w:pPr>
-          <w:hyperlink w:anchor="_Toc264656690" w:history="1">
+          <w:hyperlink w:anchor="_Toc264966875" w:history="1">
             <w:r>
               <w:rPr>
                 <w:rStyle w:val="Hyperlink"/>
@@ -363,7 +363,7 @@
               <w:rPr>
                 <w:webHidden/>
               </w:rPr>
-              <w:instrText xml:space="preserve"> PAGEREF _Toc264656690 \h </w:instrText>
+              <w:instrText xml:space="preserve"> PAGEREF _Toc264966875 \h </w:instrText>
             </w:r>
             <w:r>
               <w:rPr>
@@ -399,7 +399,7 @@
               <w:lang w:val="en-US"/>
             </w:rPr>
           </w:pPr>
-          <w:hyperlink w:anchor="_Toc264656691" w:history="1">
+          <w:hyperlink w:anchor="_Toc264966876" w:history="1">
             <w:r>
               <w:rPr>
                 <w:rStyle w:val="Hyperlink"/>
@@ -422,7 +422,7 @@
               <w:rPr>
                 <w:webHidden/>
               </w:rPr>
-              <w:instrText xml:space="preserve"> PAGEREF _Toc264656691 \h </w:instrText>
+              <w:instrText xml:space="preserve"> PAGEREF _Toc264966876 \h </w:instrText>
             </w:r>
             <w:r>
               <w:rPr>
@@ -458,7 +458,7 @@
               <w:lang w:val="en-US"/>
             </w:rPr>
           </w:pPr>
-          <w:hyperlink w:anchor="_Toc264656692" w:history="1">
+          <w:hyperlink w:anchor="_Toc264966877" w:history="1">
             <w:r>
               <w:rPr>
                 <w:rStyle w:val="Hyperlink"/>
@@ -481,7 +481,7 @@
               <w:rPr>
                 <w:webHidden/>
               </w:rPr>
-              <w:instrText xml:space="preserve"> PAGEREF _Toc264656692 \h </w:instrText>
+              <w:instrText xml:space="preserve"> PAGEREF _Toc264966877 \h </w:instrText>
             </w:r>
             <w:r>
               <w:rPr>
@@ -517,7 +517,7 @@
               <w:lang w:val="en-US"/>
             </w:rPr>
           </w:pPr>
-          <w:hyperlink w:anchor="_Toc264656693" w:history="1">
+          <w:hyperlink w:anchor="_Toc264966878" w:history="1">
             <w:r>
               <w:rPr>
                 <w:rStyle w:val="Hyperlink"/>
@@ -540,7 +540,7 @@
               <w:rPr>
                 <w:webHidden/>
               </w:rPr>
-              <w:instrText xml:space="preserve"> PAGEREF _Toc264656693 \h </w:instrText>
+              <w:instrText xml:space="preserve"> PAGEREF _Toc264966878 \h </w:instrText>
             </w:r>
             <w:r>
               <w:rPr>
@@ -576,7 +576,7 @@
               <w:lang w:val="en-US"/>
             </w:rPr>
           </w:pPr>
-          <w:hyperlink w:anchor="_Toc264656694" w:history="1">
+          <w:hyperlink w:anchor="_Toc264966879" w:history="1">
             <w:r>
               <w:rPr>
                 <w:rStyle w:val="Hyperlink"/>
@@ -599,7 +599,7 @@
               <w:rPr>
                 <w:webHidden/>
               </w:rPr>
-              <w:instrText xml:space="preserve"> PAGEREF _Toc264656694 \h </w:instrText>
+              <w:instrText xml:space="preserve"> PAGEREF _Toc264966879 \h </w:instrText>
             </w:r>
             <w:r>
               <w:rPr>
@@ -635,7 +635,7 @@
               <w:lang w:val="en-US"/>
             </w:rPr>
           </w:pPr>
-          <w:hyperlink w:anchor="_Toc264656695" w:history="1">
+          <w:hyperlink w:anchor="_Toc264966880" w:history="1">
             <w:r>
               <w:rPr>
                 <w:rStyle w:val="Hyperlink"/>
@@ -658,7 +658,7 @@
               <w:rPr>
                 <w:webHidden/>
               </w:rPr>
-              <w:instrText xml:space="preserve"> PAGEREF _Toc264656695 \h </w:instrText>
+              <w:instrText xml:space="preserve"> PAGEREF _Toc264966880 \h </w:instrText>
             </w:r>
             <w:r>
               <w:rPr>
@@ -694,7 +694,7 @@
               <w:lang w:val="en-US"/>
             </w:rPr>
           </w:pPr>
-          <w:hyperlink w:anchor="_Toc264656696" w:history="1">
+          <w:hyperlink w:anchor="_Toc264966881" w:history="1">
             <w:r>
               <w:rPr>
                 <w:rStyle w:val="Hyperlink"/>
@@ -717,7 +717,7 @@
               <w:rPr>
                 <w:webHidden/>
               </w:rPr>
-              <w:instrText xml:space="preserve"> PAGEREF _Toc264656696 \h </w:instrText>
+              <w:instrText xml:space="preserve"> PAGEREF _Toc264966881 \h </w:instrText>
             </w:r>
             <w:r>
               <w:rPr>
@@ -753,7 +753,7 @@
               <w:lang w:val="en-US"/>
             </w:rPr>
           </w:pPr>
-          <w:hyperlink w:anchor="_Toc264656697" w:history="1">
+          <w:hyperlink w:anchor="_Toc264966882" w:history="1">
             <w:r>
               <w:rPr>
                 <w:rStyle w:val="Hyperlink"/>
@@ -776,7 +776,7 @@
               <w:rPr>
                 <w:webHidden/>
               </w:rPr>
-              <w:instrText xml:space="preserve"> PAGEREF _Toc264656697 \h </w:instrText>
+              <w:instrText xml:space="preserve"> PAGEREF _Toc264966882 \h </w:instrText>
             </w:r>
             <w:r>
               <w:rPr>
@@ -812,7 +812,7 @@
               <w:lang w:val="en-US"/>
             </w:rPr>
           </w:pPr>
-          <w:hyperlink w:anchor="_Toc264656698" w:history="1">
+          <w:hyperlink w:anchor="_Toc264966883" w:history="1">
             <w:r>
               <w:rPr>
                 <w:rStyle w:val="Hyperlink"/>
@@ -835,7 +835,7 @@
               <w:rPr>
                 <w:webHidden/>
               </w:rPr>
-              <w:instrText xml:space="preserve"> PAGEREF _Toc264656698 \h </w:instrText>
+              <w:instrText xml:space="preserve"> PAGEREF _Toc264966883 \h </w:instrText>
             </w:r>
             <w:r>
               <w:rPr>
@@ -871,7 +871,7 @@
               <w:lang w:val="en-US"/>
             </w:rPr>
           </w:pPr>
-          <w:hyperlink w:anchor="_Toc264656699" w:history="1">
+          <w:hyperlink w:anchor="_Toc264966884" w:history="1">
             <w:r>
               <w:rPr>
                 <w:rStyle w:val="Hyperlink"/>
@@ -894,7 +894,7 @@
               <w:rPr>
                 <w:webHidden/>
               </w:rPr>
-              <w:instrText xml:space="preserve"> PAGEREF _Toc264656699 \h </w:instrText>
+              <w:instrText xml:space="preserve"> PAGEREF _Toc264966884 \h </w:instrText>
             </w:r>
             <w:r>
               <w:rPr>
@@ -930,7 +930,7 @@
               <w:lang w:val="en-US"/>
             </w:rPr>
           </w:pPr>
-          <w:hyperlink w:anchor="_Toc264656700" w:history="1">
+          <w:hyperlink w:anchor="_Toc264966885" w:history="1">
             <w:r>
               <w:rPr>
                 <w:rStyle w:val="Hyperlink"/>
@@ -953,7 +953,7 @@
               <w:rPr>
                 <w:webHidden/>
               </w:rPr>
-              <w:instrText xml:space="preserve"> PAGEREF _Toc264656700 \h </w:instrText>
+              <w:instrText xml:space="preserve"> PAGEREF _Toc264966885 \h </w:instrText>
             </w:r>
             <w:r>
               <w:rPr>
@@ -989,7 +989,7 @@
               <w:lang w:val="en-US"/>
             </w:rPr>
           </w:pPr>
-          <w:hyperlink w:anchor="_Toc264656701" w:history="1">
+          <w:hyperlink w:anchor="_Toc264966886" w:history="1">
             <w:r>
               <w:rPr>
                 <w:rStyle w:val="Hyperlink"/>
@@ -1012,7 +1012,7 @@
               <w:rPr>
                 <w:webHidden/>
               </w:rPr>
-              <w:instrText xml:space="preserve"> PAGEREF _Toc264656701 \h </w:instrText>
+              <w:instrText xml:space="preserve"> PAGEREF _Toc264966886 \h </w:instrText>
             </w:r>
             <w:r>
               <w:rPr>
@@ -1048,7 +1048,7 @@
               <w:lang w:val="en-US"/>
             </w:rPr>
           </w:pPr>
-          <w:hyperlink w:anchor="_Toc264656702" w:history="1">
+          <w:hyperlink w:anchor="_Toc264966887" w:history="1">
             <w:r>
               <w:rPr>
                 <w:rStyle w:val="Hyperlink"/>
@@ -1071,7 +1071,7 @@
               <w:rPr>
                 <w:webHidden/>
               </w:rPr>
-              <w:instrText xml:space="preserve"> PAGEREF _Toc264656702 \h </w:instrText>
+              <w:instrText xml:space="preserve"> PAGEREF _Toc264966887 \h </w:instrText>
             </w:r>
             <w:r>
               <w:rPr>
@@ -1107,7 +1107,7 @@
               <w:lang w:val="en-US"/>
             </w:rPr>
           </w:pPr>
-          <w:hyperlink w:anchor="_Toc264656703" w:history="1">
+          <w:hyperlink w:anchor="_Toc264966888" w:history="1">
             <w:r>
               <w:rPr>
                 <w:rStyle w:val="Hyperlink"/>
@@ -1130,7 +1130,7 @@
               <w:rPr>
                 <w:webHidden/>
               </w:rPr>
-              <w:instrText xml:space="preserve"> PAGEREF _Toc264656703 \h </w:instrText>
+              <w:instrText xml:space="preserve"> PAGEREF _Toc264966888 \h </w:instrText>
             </w:r>
             <w:r>
               <w:rPr>
@@ -1166,7 +1166,7 @@
               <w:lang w:val="en-US"/>
             </w:rPr>
           </w:pPr>
-          <w:hyperlink w:anchor="_Toc264656704" w:history="1">
+          <w:hyperlink w:anchor="_Toc264966889" w:history="1">
             <w:r>
               <w:rPr>
                 <w:rStyle w:val="Hyperlink"/>
@@ -1189,7 +1189,7 @@
               <w:rPr>
                 <w:webHidden/>
               </w:rPr>
-              <w:instrText xml:space="preserve"> PAGEREF _Toc264656704 \h </w:instrText>
+              <w:instrText xml:space="preserve"> PAGEREF _Toc264966889 \h </w:instrText>
             </w:r>
             <w:r>
               <w:rPr>
@@ -1225,7 +1225,7 @@
               <w:lang w:val="en-US"/>
             </w:rPr>
           </w:pPr>
-          <w:hyperlink w:anchor="_Toc264656705" w:history="1">
+          <w:hyperlink w:anchor="_Toc264966890" w:history="1">
             <w:r>
               <w:rPr>
                 <w:rStyle w:val="Hyperlink"/>
@@ -1248,7 +1248,7 @@
               <w:rPr>
                 <w:webHidden/>
               </w:rPr>
-              <w:instrText xml:space="preserve"> PAGEREF _Toc264656705 \h </w:instrText>
+              <w:instrText xml:space="preserve"> PAGEREF _Toc264966890 \h </w:instrText>
             </w:r>
             <w:r>
               <w:rPr>
@@ -1284,7 +1284,7 @@
               <w:lang w:val="en-US"/>
             </w:rPr>
           </w:pPr>
-          <w:hyperlink w:anchor="_Toc264656706" w:history="1">
+          <w:hyperlink w:anchor="_Toc264966891" w:history="1">
             <w:r>
               <w:rPr>
                 <w:rStyle w:val="Hyperlink"/>
@@ -1307,7 +1307,7 @@
               <w:rPr>
                 <w:webHidden/>
               </w:rPr>
-              <w:instrText xml:space="preserve"> PAGEREF _Toc264656706 \h </w:instrText>
+              <w:instrText xml:space="preserve"> PAGEREF _Toc264966891 \h </w:instrText>
             </w:r>
             <w:r>
               <w:rPr>
@@ -1343,12 +1343,12 @@
               <w:lang w:val="en-US"/>
             </w:rPr>
           </w:pPr>
-          <w:hyperlink w:anchor="_Toc264656707" w:history="1">
+          <w:hyperlink w:anchor="_Toc264966892" w:history="1">
             <w:r>
               <w:rPr>
                 <w:rStyle w:val="Hyperlink"/>
               </w:rPr>
-              <w:t>Compoetarea claselor</w:t>
+              <w:t>Comportarea claselor</w:t>
             </w:r>
             <w:r>
               <w:rPr>
@@ -1366,7 +1366,7 @@
               <w:rPr>
                 <w:webHidden/>
               </w:rPr>
-              <w:instrText xml:space="preserve"> PAGEREF _Toc264656707 \h </w:instrText>
+              <w:instrText xml:space="preserve"> PAGEREF _Toc264966892 \h </w:instrText>
             </w:r>
             <w:r>
               <w:rPr>
@@ -1402,7 +1402,7 @@
               <w:lang w:val="en-US"/>
             </w:rPr>
           </w:pPr>
-          <w:hyperlink w:anchor="_Toc264656708" w:history="1">
+          <w:hyperlink w:anchor="_Toc264966893" w:history="1">
             <w:r>
               <w:rPr>
                 <w:rStyle w:val="Hyperlink"/>
@@ -1425,7 +1425,7 @@
               <w:rPr>
                 <w:webHidden/>
               </w:rPr>
-              <w:instrText xml:space="preserve"> PAGEREF _Toc264656708 \h </w:instrText>
+              <w:instrText xml:space="preserve"> PAGEREF _Toc264966893 \h </w:instrText>
             </w:r>
             <w:r>
               <w:rPr>
@@ -1461,7 +1461,7 @@
               <w:lang w:val="en-US"/>
             </w:rPr>
           </w:pPr>
-          <w:hyperlink w:anchor="_Toc264656709" w:history="1">
+          <w:hyperlink w:anchor="_Toc264966894" w:history="1">
             <w:r>
               <w:rPr>
                 <w:rStyle w:val="Hyperlink"/>
@@ -1484,7 +1484,7 @@
               <w:rPr>
                 <w:webHidden/>
               </w:rPr>
-              <w:instrText xml:space="preserve"> PAGEREF _Toc264656709 \h </w:instrText>
+              <w:instrText xml:space="preserve"> PAGEREF _Toc264966894 \h </w:instrText>
             </w:r>
             <w:r>
               <w:rPr>
@@ -1520,7 +1520,7 @@
               <w:lang w:val="en-US"/>
             </w:rPr>
           </w:pPr>
-          <w:hyperlink w:anchor="_Toc264656710" w:history="1">
+          <w:hyperlink w:anchor="_Toc264966895" w:history="1">
             <w:r>
               <w:rPr>
                 <w:rStyle w:val="Hyperlink"/>
@@ -1543,7 +1543,7 @@
               <w:rPr>
                 <w:webHidden/>
               </w:rPr>
-              <w:instrText xml:space="preserve"> PAGEREF _Toc264656710 \h </w:instrText>
+              <w:instrText xml:space="preserve"> PAGEREF _Toc264966895 \h </w:instrText>
             </w:r>
             <w:r>
               <w:rPr>
@@ -1579,7 +1579,7 @@
               <w:lang w:val="en-US"/>
             </w:rPr>
           </w:pPr>
-          <w:hyperlink w:anchor="_Toc264656711" w:history="1">
+          <w:hyperlink w:anchor="_Toc264966896" w:history="1">
             <w:r>
               <w:rPr>
                 <w:rStyle w:val="Hyperlink"/>
@@ -1602,7 +1602,7 @@
               <w:rPr>
                 <w:webHidden/>
               </w:rPr>
-              <w:instrText xml:space="preserve"> PAGEREF _Toc264656711 \h </w:instrText>
+              <w:instrText xml:space="preserve"> PAGEREF _Toc264966896 \h </w:instrText>
             </w:r>
             <w:r>
               <w:rPr>
@@ -1638,7 +1638,7 @@
               <w:lang w:val="en-US"/>
             </w:rPr>
           </w:pPr>
-          <w:hyperlink w:anchor="_Toc264656712" w:history="1">
+          <w:hyperlink w:anchor="_Toc264966897" w:history="1">
             <w:r>
               <w:rPr>
                 <w:rStyle w:val="Hyperlink"/>
@@ -1661,7 +1661,7 @@
               <w:rPr>
                 <w:webHidden/>
               </w:rPr>
-              <w:instrText xml:space="preserve"> PAGEREF _Toc264656712 \h </w:instrText>
+              <w:instrText xml:space="preserve"> PAGEREF _Toc264966897 \h </w:instrText>
             </w:r>
             <w:r>
               <w:rPr>
@@ -1697,7 +1697,7 @@
               <w:lang w:val="en-US"/>
             </w:rPr>
           </w:pPr>
-          <w:hyperlink w:anchor="_Toc264656713" w:history="1">
+          <w:hyperlink w:anchor="_Toc264966898" w:history="1">
             <w:r>
               <w:rPr>
                 <w:rStyle w:val="Hyperlink"/>
@@ -1720,7 +1720,7 @@
               <w:rPr>
                 <w:webHidden/>
               </w:rPr>
-              <w:instrText xml:space="preserve"> PAGEREF _Toc264656713 \h </w:instrText>
+              <w:instrText xml:space="preserve"> PAGEREF _Toc264966898 \h </w:instrText>
             </w:r>
             <w:r>
               <w:rPr>
@@ -1756,7 +1756,7 @@
               <w:lang w:val="en-US"/>
             </w:rPr>
           </w:pPr>
-          <w:hyperlink w:anchor="_Toc264656714" w:history="1">
+          <w:hyperlink w:anchor="_Toc264966899" w:history="1">
             <w:r>
               <w:rPr>
                 <w:rStyle w:val="Hyperlink"/>
@@ -1779,7 +1779,7 @@
               <w:rPr>
                 <w:webHidden/>
               </w:rPr>
-              <w:instrText xml:space="preserve"> PAGEREF _Toc264656714 \h </w:instrText>
+              <w:instrText xml:space="preserve"> PAGEREF _Toc264966899 \h </w:instrText>
             </w:r>
             <w:r>
               <w:rPr>
@@ -1815,7 +1815,7 @@
               <w:lang w:val="en-US"/>
             </w:rPr>
           </w:pPr>
-          <w:hyperlink w:anchor="_Toc264656715" w:history="1">
+          <w:hyperlink w:anchor="_Toc264966900" w:history="1">
             <w:r>
               <w:rPr>
                 <w:rStyle w:val="Hyperlink"/>
@@ -1838,7 +1838,7 @@
               <w:rPr>
                 <w:webHidden/>
               </w:rPr>
-              <w:instrText xml:space="preserve"> PAGEREF _Toc264656715 \h </w:instrText>
+              <w:instrText xml:space="preserve"> PAGEREF _Toc264966900 \h </w:instrText>
             </w:r>
             <w:r>
               <w:rPr>
@@ -1874,7 +1874,7 @@
               <w:lang w:val="en-US"/>
             </w:rPr>
           </w:pPr>
-          <w:hyperlink w:anchor="_Toc264656716" w:history="1">
+          <w:hyperlink w:anchor="_Toc264966901" w:history="1">
             <w:r>
               <w:rPr>
                 <w:rStyle w:val="Hyperlink"/>
@@ -1897,7 +1897,7 @@
               <w:rPr>
                 <w:webHidden/>
               </w:rPr>
-              <w:instrText xml:space="preserve"> PAGEREF _Toc264656716 \h </w:instrText>
+              <w:instrText xml:space="preserve"> PAGEREF _Toc264966901 \h </w:instrText>
             </w:r>
             <w:r>
               <w:rPr>
@@ -1933,7 +1933,7 @@
               <w:lang w:val="en-US"/>
             </w:rPr>
           </w:pPr>
-          <w:hyperlink w:anchor="_Toc264656717" w:history="1">
+          <w:hyperlink w:anchor="_Toc264966902" w:history="1">
             <w:r>
               <w:rPr>
                 <w:rStyle w:val="Hyperlink"/>
@@ -1956,7 +1956,7 @@
               <w:rPr>
                 <w:webHidden/>
               </w:rPr>
-              <w:instrText xml:space="preserve"> PAGEREF _Toc264656717 \h </w:instrText>
+              <w:instrText xml:space="preserve"> PAGEREF _Toc264966902 \h </w:instrText>
             </w:r>
             <w:r>
               <w:rPr>
@@ -1992,7 +1992,7 @@
               <w:lang w:val="en-US"/>
             </w:rPr>
           </w:pPr>
-          <w:hyperlink w:anchor="_Toc264656718" w:history="1">
+          <w:hyperlink w:anchor="_Toc264966903" w:history="1">
             <w:r>
               <w:rPr>
                 <w:rStyle w:val="Hyperlink"/>
@@ -2015,7 +2015,7 @@
               <w:rPr>
                 <w:webHidden/>
               </w:rPr>
-              <w:instrText xml:space="preserve"> PAGEREF _Toc264656718 \h </w:instrText>
+              <w:instrText xml:space="preserve"> PAGEREF _Toc264966903 \h </w:instrText>
             </w:r>
             <w:r>
               <w:rPr>
@@ -2051,7 +2051,7 @@
               <w:lang w:val="en-US"/>
             </w:rPr>
           </w:pPr>
-          <w:hyperlink w:anchor="_Toc264656719" w:history="1">
+          <w:hyperlink w:anchor="_Toc264966904" w:history="1">
             <w:r>
               <w:rPr>
                 <w:rStyle w:val="Hyperlink"/>
@@ -2074,7 +2074,7 @@
               <w:rPr>
                 <w:webHidden/>
               </w:rPr>
-              <w:instrText xml:space="preserve"> PAGEREF _Toc264656719 \h </w:instrText>
+              <w:instrText xml:space="preserve"> PAGEREF _Toc264966904 \h </w:instrText>
             </w:r>
             <w:r>
               <w:rPr>
@@ -2110,7 +2110,7 @@
               <w:lang w:val="en-US"/>
             </w:rPr>
           </w:pPr>
-          <w:hyperlink w:anchor="_Toc264656720" w:history="1">
+          <w:hyperlink w:anchor="_Toc264966905" w:history="1">
             <w:r>
               <w:rPr>
                 <w:rStyle w:val="Hyperlink"/>
@@ -2133,7 +2133,7 @@
               <w:rPr>
                 <w:webHidden/>
               </w:rPr>
-              <w:instrText xml:space="preserve"> PAGEREF _Toc264656720 \h </w:instrText>
+              <w:instrText xml:space="preserve"> PAGEREF _Toc264966905 \h </w:instrText>
             </w:r>
             <w:r>
               <w:rPr>
@@ -2169,7 +2169,7 @@
               <w:lang w:val="en-US"/>
             </w:rPr>
           </w:pPr>
-          <w:hyperlink w:anchor="_Toc264656721" w:history="1">
+          <w:hyperlink w:anchor="_Toc264966906" w:history="1">
             <w:r>
               <w:rPr>
                 <w:rStyle w:val="Hyperlink"/>
@@ -2192,7 +2192,7 @@
               <w:rPr>
                 <w:webHidden/>
               </w:rPr>
-              <w:instrText xml:space="preserve"> PAGEREF _Toc264656721 \h </w:instrText>
+              <w:instrText xml:space="preserve"> PAGEREF _Toc264966906 \h </w:instrText>
             </w:r>
             <w:r>
               <w:rPr>
@@ -2228,7 +2228,7 @@
               <w:lang w:val="en-US"/>
             </w:rPr>
           </w:pPr>
-          <w:hyperlink w:anchor="_Toc264656722" w:history="1">
+          <w:hyperlink w:anchor="_Toc264966907" w:history="1">
             <w:r>
               <w:rPr>
                 <w:rStyle w:val="Hyperlink"/>
@@ -2251,7 +2251,7 @@
               <w:rPr>
                 <w:webHidden/>
               </w:rPr>
-              <w:instrText xml:space="preserve"> PAGEREF _Toc264656722 \h </w:instrText>
+              <w:instrText xml:space="preserve"> PAGEREF _Toc264966907 \h </w:instrText>
             </w:r>
             <w:r>
               <w:rPr>
@@ -2287,7 +2287,7 @@
               <w:lang w:val="en-US"/>
             </w:rPr>
           </w:pPr>
-          <w:hyperlink w:anchor="_Toc264656723" w:history="1">
+          <w:hyperlink w:anchor="_Toc264966908" w:history="1">
             <w:r>
               <w:rPr>
                 <w:rStyle w:val="Hyperlink"/>
@@ -2310,7 +2310,7 @@
               <w:rPr>
                 <w:webHidden/>
               </w:rPr>
-              <w:instrText xml:space="preserve"> PAGEREF _Toc264656723 \h </w:instrText>
+              <w:instrText xml:space="preserve"> PAGEREF _Toc264966908 \h </w:instrText>
             </w:r>
             <w:r>
               <w:rPr>
@@ -2346,7 +2346,7 @@
               <w:lang w:val="en-US"/>
             </w:rPr>
           </w:pPr>
-          <w:hyperlink w:anchor="_Toc264656724" w:history="1">
+          <w:hyperlink w:anchor="_Toc264966909" w:history="1">
             <w:r>
               <w:rPr>
                 <w:rStyle w:val="Hyperlink"/>
@@ -2369,7 +2369,7 @@
               <w:rPr>
                 <w:webHidden/>
               </w:rPr>
-              <w:instrText xml:space="preserve"> PAGEREF _Toc264656724 \h </w:instrText>
+              <w:instrText xml:space="preserve"> PAGEREF _Toc264966909 \h </w:instrText>
             </w:r>
             <w:r>
               <w:rPr>
@@ -2405,7 +2405,7 @@
               <w:lang w:val="en-US"/>
             </w:rPr>
           </w:pPr>
-          <w:hyperlink w:anchor="_Toc264656725" w:history="1">
+          <w:hyperlink w:anchor="_Toc264966910" w:history="1">
             <w:r>
               <w:rPr>
                 <w:rStyle w:val="Hyperlink"/>
@@ -2428,7 +2428,7 @@
               <w:rPr>
                 <w:webHidden/>
               </w:rPr>
-              <w:instrText xml:space="preserve"> PAGEREF _Toc264656725 \h </w:instrText>
+              <w:instrText xml:space="preserve"> PAGEREF _Toc264966910 \h </w:instrText>
             </w:r>
             <w:r>
               <w:rPr>
@@ -2464,7 +2464,7 @@
               <w:lang w:val="en-US"/>
             </w:rPr>
           </w:pPr>
-          <w:hyperlink w:anchor="_Toc264656726" w:history="1">
+          <w:hyperlink w:anchor="_Toc264966911" w:history="1">
             <w:r>
               <w:rPr>
                 <w:rStyle w:val="Hyperlink"/>
@@ -2487,7 +2487,7 @@
               <w:rPr>
                 <w:webHidden/>
               </w:rPr>
-              <w:instrText xml:space="preserve"> PAGEREF _Toc264656726 \h </w:instrText>
+              <w:instrText xml:space="preserve"> PAGEREF _Toc264966911 \h </w:instrText>
             </w:r>
             <w:r>
               <w:rPr>
@@ -2523,7 +2523,7 @@
               <w:lang w:val="en-US"/>
             </w:rPr>
           </w:pPr>
-          <w:hyperlink w:anchor="_Toc264656727" w:history="1">
+          <w:hyperlink w:anchor="_Toc264966912" w:history="1">
             <w:r>
               <w:rPr>
                 <w:rStyle w:val="Hyperlink"/>
@@ -2546,7 +2546,7 @@
               <w:rPr>
                 <w:webHidden/>
               </w:rPr>
-              <w:instrText xml:space="preserve"> PAGEREF _Toc264656727 \h </w:instrText>
+              <w:instrText xml:space="preserve"> PAGEREF _Toc264966912 \h </w:instrText>
             </w:r>
             <w:r>
               <w:rPr>
@@ -2582,12 +2582,12 @@
               <w:lang w:val="en-US"/>
             </w:rPr>
           </w:pPr>
-          <w:hyperlink w:anchor="_Toc264656728" w:history="1">
+          <w:hyperlink w:anchor="_Toc264966913" w:history="1">
             <w:r>
               <w:rPr>
                 <w:rStyle w:val="Hyperlink"/>
               </w:rPr>
-              <w:t>Descrierea proiectului</w:t>
+              <w:t>Descrierea aplicatiei proiectului</w:t>
             </w:r>
             <w:r>
               <w:rPr>
@@ -2605,7 +2605,7 @@
               <w:rPr>
                 <w:webHidden/>
               </w:rPr>
-              <w:instrText xml:space="preserve"> PAGEREF _Toc264656728 \h </w:instrText>
+              <w:instrText xml:space="preserve"> PAGEREF _Toc264966913 \h </w:instrText>
             </w:r>
             <w:r>
               <w:rPr>
@@ -2641,7 +2641,7 @@
               <w:lang w:val="en-US"/>
             </w:rPr>
           </w:pPr>
-          <w:hyperlink w:anchor="_Toc264656729" w:history="1">
+          <w:hyperlink w:anchor="_Toc264966914" w:history="1">
             <w:r>
               <w:rPr>
                 <w:rStyle w:val="Hyperlink"/>
@@ -2664,7 +2664,7 @@
               <w:rPr>
                 <w:webHidden/>
               </w:rPr>
-              <w:instrText xml:space="preserve"> PAGEREF _Toc264656729 \h </w:instrText>
+              <w:instrText xml:space="preserve"> PAGEREF _Toc264966914 \h </w:instrText>
             </w:r>
             <w:r>
               <w:rPr>
@@ -2700,7 +2700,7 @@
               <w:lang w:val="en-US"/>
             </w:rPr>
           </w:pPr>
-          <w:hyperlink w:anchor="_Toc264656730" w:history="1">
+          <w:hyperlink w:anchor="_Toc264966915" w:history="1">
             <w:r>
               <w:rPr>
                 <w:rStyle w:val="Hyperlink"/>
@@ -2723,7 +2723,7 @@
               <w:rPr>
                 <w:webHidden/>
               </w:rPr>
-              <w:instrText xml:space="preserve"> PAGEREF _Toc264656730 \h </w:instrText>
+              <w:instrText xml:space="preserve"> PAGEREF _Toc264966915 \h </w:instrText>
             </w:r>
             <w:r>
               <w:rPr>
@@ -2759,7 +2759,7 @@
               <w:lang w:val="en-US"/>
             </w:rPr>
           </w:pPr>
-          <w:hyperlink w:anchor="_Toc264656731" w:history="1">
+          <w:hyperlink w:anchor="_Toc264966916" w:history="1">
             <w:r>
               <w:rPr>
                 <w:rStyle w:val="Hyperlink"/>
@@ -2782,7 +2782,7 @@
               <w:rPr>
                 <w:webHidden/>
               </w:rPr>
-              <w:instrText xml:space="preserve"> PAGEREF _Toc264656731 \h </w:instrText>
+              <w:instrText xml:space="preserve"> PAGEREF _Toc264966916 \h </w:instrText>
             </w:r>
             <w:r>
               <w:rPr>
@@ -2818,7 +2818,7 @@
               <w:lang w:val="en-US"/>
             </w:rPr>
           </w:pPr>
-          <w:hyperlink w:anchor="_Toc264656732" w:history="1">
+          <w:hyperlink w:anchor="_Toc264966917" w:history="1">
             <w:r>
               <w:rPr>
                 <w:rStyle w:val="Hyperlink"/>
@@ -2841,7 +2841,7 @@
               <w:rPr>
                 <w:webHidden/>
               </w:rPr>
-              <w:instrText xml:space="preserve"> PAGEREF _Toc264656732 \h </w:instrText>
+              <w:instrText xml:space="preserve"> PAGEREF _Toc264966917 \h </w:instrText>
             </w:r>
             <w:r>
               <w:rPr>
@@ -2877,12 +2877,12 @@
               <w:lang w:val="en-US"/>
             </w:rPr>
           </w:pPr>
-          <w:hyperlink w:anchor="_Toc264656733" w:history="1">
+          <w:hyperlink w:anchor="_Toc264966918" w:history="1">
             <w:r>
               <w:rPr>
                 <w:rStyle w:val="Hyperlink"/>
               </w:rPr>
-              <w:t>GUI</w:t>
+              <w:t>Interfata grafica cu utilizatorul</w:t>
             </w:r>
             <w:r>
               <w:rPr>
@@ -2900,7 +2900,7 @@
               <w:rPr>
                 <w:webHidden/>
               </w:rPr>
-              <w:instrText xml:space="preserve"> PAGEREF _Toc264656733 \h </w:instrText>
+              <w:instrText xml:space="preserve"> PAGEREF _Toc264966918 \h </w:instrText>
             </w:r>
             <w:r>
               <w:rPr>
@@ -2936,12 +2936,12 @@
               <w:lang w:val="en-US"/>
             </w:rPr>
           </w:pPr>
-          <w:hyperlink w:anchor="_Toc264656734" w:history="1">
+          <w:hyperlink w:anchor="_Toc264966919" w:history="1">
             <w:r>
               <w:rPr>
                 <w:rStyle w:val="Hyperlink"/>
               </w:rPr>
-              <w:t>Interfata cu utilizatorul</w:t>
+              <w:t>Ferestrele aplicatiei</w:t>
             </w:r>
             <w:r>
               <w:rPr>
@@ -2959,7 +2959,7 @@
               <w:rPr>
                 <w:webHidden/>
               </w:rPr>
-              <w:instrText xml:space="preserve"> PAGEREF _Toc264656734 \h </w:instrText>
+              <w:instrText xml:space="preserve"> PAGEREF _Toc264966919 \h </w:instrText>
             </w:r>
             <w:r>
               <w:rPr>
@@ -2995,7 +2995,7 @@
               <w:lang w:val="en-US"/>
             </w:rPr>
           </w:pPr>
-          <w:hyperlink w:anchor="_Toc264656735" w:history="1">
+          <w:hyperlink w:anchor="_Toc264966920" w:history="1">
             <w:r>
               <w:rPr>
                 <w:rStyle w:val="Hyperlink"/>
@@ -3018,7 +3018,7 @@
               <w:rPr>
                 <w:webHidden/>
               </w:rPr>
-              <w:instrText xml:space="preserve"> PAGEREF _Toc264656735 \h </w:instrText>
+              <w:instrText xml:space="preserve"> PAGEREF _Toc264966920 \h </w:instrText>
             </w:r>
             <w:r>
               <w:rPr>
@@ -3035,7 +3035,7 @@
               <w:rPr>
                 <w:webHidden/>
               </w:rPr>
-              <w:t>69</w:t>
+              <w:t>70</w:t>
             </w:r>
             <w:r>
               <w:rPr>
@@ -3054,7 +3054,7 @@
               <w:lang w:val="en-US"/>
             </w:rPr>
           </w:pPr>
-          <w:hyperlink w:anchor="_Toc264656736" w:history="1">
+          <w:hyperlink w:anchor="_Toc264966921" w:history="1">
             <w:r>
               <w:rPr>
                 <w:rStyle w:val="Hyperlink"/>
@@ -3077,7 +3077,7 @@
               <w:rPr>
                 <w:webHidden/>
               </w:rPr>
-              <w:instrText xml:space="preserve"> PAGEREF _Toc264656736 \h </w:instrText>
+              <w:instrText xml:space="preserve"> PAGEREF _Toc264966921 \h </w:instrText>
             </w:r>
             <w:r>
               <w:rPr>
@@ -3094,7 +3094,7 @@
               <w:rPr>
                 <w:webHidden/>
               </w:rPr>
-              <w:t>72</w:t>
+              <w:t>73</w:t>
             </w:r>
             <w:r>
               <w:rPr>
@@ -3113,7 +3113,7 @@
               <w:lang w:val="en-US"/>
             </w:rPr>
           </w:pPr>
-          <w:hyperlink w:anchor="_Toc264656737" w:history="1">
+          <w:hyperlink w:anchor="_Toc264966922" w:history="1">
             <w:r>
               <w:rPr>
                 <w:rStyle w:val="Hyperlink"/>
@@ -3136,7 +3136,7 @@
               <w:rPr>
                 <w:webHidden/>
               </w:rPr>
-              <w:instrText xml:space="preserve"> PAGEREF _Toc264656737 \h </w:instrText>
+              <w:instrText xml:space="preserve"> PAGEREF _Toc264966922 \h </w:instrText>
             </w:r>
             <w:r>
               <w:rPr>
@@ -3153,7 +3153,7 @@
               <w:rPr>
                 <w:webHidden/>
               </w:rPr>
-              <w:t>72</w:t>
+              <w:t>73</w:t>
             </w:r>
             <w:r>
               <w:rPr>
@@ -3172,7 +3172,7 @@
               <w:lang w:val="en-US"/>
             </w:rPr>
           </w:pPr>
-          <w:hyperlink w:anchor="_Toc264656738" w:history="1">
+          <w:hyperlink w:anchor="_Toc264966923" w:history="1">
             <w:r>
               <w:rPr>
                 <w:rStyle w:val="Hyperlink"/>
@@ -3195,7 +3195,7 @@
               <w:rPr>
                 <w:webHidden/>
               </w:rPr>
-              <w:instrText xml:space="preserve"> PAGEREF _Toc264656738 \h </w:instrText>
+              <w:instrText xml:space="preserve"> PAGEREF _Toc264966923 \h </w:instrText>
             </w:r>
             <w:r>
               <w:rPr>
@@ -3212,7 +3212,7 @@
               <w:rPr>
                 <w:webHidden/>
               </w:rPr>
-              <w:t>77</w:t>
+              <w:t>78</w:t>
             </w:r>
             <w:r>
               <w:rPr>
@@ -3231,7 +3231,7 @@
               <w:lang w:val="en-US"/>
             </w:rPr>
           </w:pPr>
-          <w:hyperlink w:anchor="_Toc264656739" w:history="1">
+          <w:hyperlink w:anchor="_Toc264966924" w:history="1">
             <w:r>
               <w:rPr>
                 <w:rStyle w:val="Hyperlink"/>
@@ -3254,7 +3254,7 @@
               <w:rPr>
                 <w:webHidden/>
               </w:rPr>
-              <w:instrText xml:space="preserve"> PAGEREF _Toc264656739 \h </w:instrText>
+              <w:instrText xml:space="preserve"> PAGEREF _Toc264966924 \h </w:instrText>
             </w:r>
             <w:r>
               <w:rPr>
@@ -3271,7 +3271,7 @@
               <w:rPr>
                 <w:webHidden/>
               </w:rPr>
-              <w:t>77</w:t>
+              <w:t>78</w:t>
             </w:r>
             <w:r>
               <w:rPr>
@@ -3290,7 +3290,7 @@
               <w:lang w:val="en-US"/>
             </w:rPr>
           </w:pPr>
-          <w:hyperlink w:anchor="_Toc264656740" w:history="1">
+          <w:hyperlink w:anchor="_Toc264966925" w:history="1">
             <w:r>
               <w:rPr>
                 <w:rStyle w:val="Hyperlink"/>
@@ -3313,7 +3313,7 @@
               <w:rPr>
                 <w:webHidden/>
               </w:rPr>
-              <w:instrText xml:space="preserve"> PAGEREF _Toc264656740 \h </w:instrText>
+              <w:instrText xml:space="preserve"> PAGEREF _Toc264966925 \h </w:instrText>
             </w:r>
             <w:r>
               <w:rPr>
@@ -3330,7 +3330,7 @@
               <w:rPr>
                 <w:webHidden/>
               </w:rPr>
-              <w:t>78</w:t>
+              <w:t>79</w:t>
             </w:r>
             <w:r>
               <w:rPr>
@@ -3349,7 +3349,7 @@
               <w:lang w:val="en-US"/>
             </w:rPr>
           </w:pPr>
-          <w:hyperlink w:anchor="_Toc264656741" w:history="1">
+          <w:hyperlink w:anchor="_Toc264966926" w:history="1">
             <w:r>
               <w:rPr>
                 <w:rStyle w:val="Hyperlink"/>
@@ -3372,7 +3372,7 @@
               <w:rPr>
                 <w:webHidden/>
               </w:rPr>
-              <w:instrText xml:space="preserve"> PAGEREF _Toc264656741 \h </w:instrText>
+              <w:instrText xml:space="preserve"> PAGEREF _Toc264966926 \h </w:instrText>
             </w:r>
             <w:r>
               <w:rPr>
@@ -3389,7 +3389,7 @@
               <w:rPr>
                 <w:webHidden/>
               </w:rPr>
-              <w:t>79</w:t>
+              <w:t>80</w:t>
             </w:r>
             <w:r>
               <w:rPr>
@@ -3408,7 +3408,7 @@
               <w:lang w:val="en-US"/>
             </w:rPr>
           </w:pPr>
-          <w:hyperlink w:anchor="_Toc264656742" w:history="1">
+          <w:hyperlink w:anchor="_Toc264966927" w:history="1">
             <w:r>
               <w:rPr>
                 <w:rStyle w:val="Hyperlink"/>
@@ -3431,7 +3431,7 @@
               <w:rPr>
                 <w:webHidden/>
               </w:rPr>
-              <w:instrText xml:space="preserve"> PAGEREF _Toc264656742 \h </w:instrText>
+              <w:instrText xml:space="preserve"> PAGEREF _Toc264966927 \h </w:instrText>
             </w:r>
             <w:r>
               <w:rPr>
@@ -3448,7 +3448,7 @@
               <w:rPr>
                 <w:webHidden/>
               </w:rPr>
-              <w:t>81</w:t>
+              <w:t>82</w:t>
             </w:r>
             <w:r>
               <w:rPr>
@@ -3467,7 +3467,7 @@
               <w:lang w:val="en-US"/>
             </w:rPr>
           </w:pPr>
-          <w:hyperlink w:anchor="_Toc264656743" w:history="1">
+          <w:hyperlink w:anchor="_Toc264966928" w:history="1">
             <w:r>
               <w:rPr>
                 <w:rStyle w:val="Hyperlink"/>
@@ -3490,7 +3490,7 @@
               <w:rPr>
                 <w:webHidden/>
               </w:rPr>
-              <w:instrText xml:space="preserve"> PAGEREF _Toc264656743 \h </w:instrText>
+              <w:instrText xml:space="preserve"> PAGEREF _Toc264966928 \h </w:instrText>
             </w:r>
             <w:r>
               <w:rPr>
@@ -3507,7 +3507,7 @@
               <w:rPr>
                 <w:webHidden/>
               </w:rPr>
-              <w:t>82</w:t>
+              <w:t>83</w:t>
             </w:r>
             <w:r>
               <w:rPr>
@@ -3542,54 +3542,118 @@
     <w:p>
       <w:pPr>
         <w:pStyle w:val="Default"/>
+        <w:numPr>
+          <w:ilvl w:val="0"/>
+          <w:numId w:val="58"/>
+        </w:numPr>
         <w:rPr>
           <w:lang w:val="ro-RO"/>
         </w:rPr>
       </w:pPr>
+      <w:r>
+        <w:rPr>
+          <w:lang w:val="ro-RO"/>
+        </w:rPr>
+        <w:t>Diagramele UML inainte de descrierea proiectului</w:t>
+      </w:r>
     </w:p>
     <w:p>
       <w:pPr>
         <w:pStyle w:val="Default"/>
+        <w:numPr>
+          <w:ilvl w:val="0"/>
+          <w:numId w:val="58"/>
+        </w:numPr>
         <w:rPr>
           <w:lang w:val="ro-RO"/>
         </w:rPr>
       </w:pPr>
+      <w:r>
+        <w:rPr>
+          <w:lang w:val="ro-RO"/>
+        </w:rPr>
+        <w:t>Numerotarea capitolelor atat in cuprins cat si in document</w:t>
+      </w:r>
     </w:p>
     <w:p>
       <w:pPr>
         <w:pStyle w:val="Default"/>
+        <w:numPr>
+          <w:ilvl w:val="0"/>
+          <w:numId w:val="58"/>
+        </w:numPr>
         <w:rPr>
           <w:lang w:val="ro-RO"/>
         </w:rPr>
       </w:pPr>
+      <w:r>
+        <w:rPr>
+          <w:lang w:val="ro-RO"/>
+        </w:rPr>
+        <w:t>Prezentarea PowerPoint</w:t>
+      </w:r>
     </w:p>
     <w:p>
       <w:pPr>
         <w:pStyle w:val="Default"/>
+        <w:numPr>
+          <w:ilvl w:val="1"/>
+          <w:numId w:val="58"/>
+        </w:numPr>
         <w:rPr>
           <w:lang w:val="ro-RO"/>
         </w:rPr>
       </w:pPr>
+      <w:r>
+        <w:rPr>
+          <w:lang w:val="ro-RO"/>
+        </w:rPr>
+        <w:t>Doua prezentari (una mai detaliata de rezerva cu imaginii/informatii in plus despre tehnologii)</w:t>
+      </w:r>
     </w:p>
     <w:p>
       <w:pPr>
         <w:pStyle w:val="Default"/>
+        <w:numPr>
+          <w:ilvl w:val="1"/>
+          <w:numId w:val="58"/>
+        </w:numPr>
         <w:rPr>
           <w:lang w:val="ro-RO"/>
         </w:rPr>
       </w:pPr>
+      <w:r>
+        <w:rPr>
+          <w:lang w:val="ro-RO"/>
+        </w:rPr>
+        <w:t>cuprins</w:t>
+      </w:r>
     </w:p>
     <w:p>
       <w:pPr>
         <w:pStyle w:val="Default"/>
+        <w:numPr>
+          <w:ilvl w:val="1"/>
+          <w:numId w:val="58"/>
+        </w:numPr>
         <w:rPr>
           <w:lang w:val="ro-RO"/>
         </w:rPr>
       </w:pPr>
+      <w:r>
+        <w:rPr>
+          <w:lang w:val="ro-RO"/>
+        </w:rPr>
+        <w:t>1,2 pag la inceput despre context (software embedded)</w:t>
+      </w:r>
     </w:p>
     <w:p>
       <w:pPr>
         <w:pStyle w:val="Default"/>
+        <w:numPr>
+          <w:ilvl w:val="1"/>
+          <w:numId w:val="58"/>
+        </w:numPr>
         <w:rPr>
           <w:lang w:val="ro-RO"/>
         </w:rPr>
@@ -3687,7 +3751,7 @@
       <w:pPr>
         <w:pStyle w:val="Heading1"/>
       </w:pPr>
-      <w:bookmarkStart w:id="0" w:name="_Toc264656685"/>
+      <w:bookmarkStart w:id="0" w:name="_Toc264966870"/>
       <w:r>
         <w:lastRenderedPageBreak/>
         <w:t>Software pentru sisteme embedded</w:t>
@@ -3706,7 +3770,7 @@
       <w:pPr>
         <w:pStyle w:val="Heading2"/>
       </w:pPr>
-      <w:bookmarkStart w:id="1" w:name="_Toc264656686"/>
+      <w:bookmarkStart w:id="1" w:name="_Toc264966871"/>
       <w:r>
         <w:t>A</w:t>
       </w:r>
@@ -3926,7 +3990,7 @@
       <w:pPr>
         <w:pStyle w:val="Heading2"/>
       </w:pPr>
-      <w:bookmarkStart w:id="2" w:name="_Toc264656687"/>
+      <w:bookmarkStart w:id="2" w:name="_Toc264966872"/>
       <w:r>
         <w:t xml:space="preserve">Exemple de sisteme </w:t>
       </w:r>
@@ -3959,7 +4023,7 @@
       <w:pPr>
         <w:pStyle w:val="Heading3"/>
       </w:pPr>
-      <w:bookmarkStart w:id="3" w:name="_Toc264656688"/>
+      <w:bookmarkStart w:id="3" w:name="_Toc264966873"/>
       <w:r>
         <w:lastRenderedPageBreak/>
         <w:t>Telegraful</w:t>
@@ -4016,7 +4080,7 @@
             <v:imagedata r:id="rId8" o:title=""/>
             <w10:wrap type="tight"/>
           </v:shape>
-          <o:OLEObject Type="Embed" ProgID="Photoshop.Image.11" ShapeID="_x0000_s1117" DrawAspect="Content" ObjectID="_1338571474" r:id="rId9">
+          <o:OLEObject Type="Embed" ProgID="Photoshop.Image.11" ShapeID="_x0000_s1117" DrawAspect="Content" ObjectID="_1338822507" r:id="rId9">
             <o:FieldCodes>\s</o:FieldCodes>
           </o:OLEObject>
         </w:pict>
@@ -4561,7 +4625,7 @@
       <w:pPr>
         <w:pStyle w:val="Heading3"/>
       </w:pPr>
-      <w:bookmarkStart w:id="4" w:name="_Toc264656689"/>
+      <w:bookmarkStart w:id="4" w:name="_Toc264966874"/>
       <w:r>
         <w:t>Scanerul de coduri de bare fara fir</w:t>
       </w:r>
@@ -4649,7 +4713,7 @@
             <v:imagedata r:id="rId10" o:title=""/>
             <w10:wrap type="tight"/>
           </v:shape>
-          <o:OLEObject Type="Embed" ProgID="Photoshop.Image.11" ShapeID="_x0000_s1120" DrawAspect="Content" ObjectID="_1338571475" r:id="rId11">
+          <o:OLEObject Type="Embed" ProgID="Photoshop.Image.11" ShapeID="_x0000_s1120" DrawAspect="Content" ObjectID="_1338822508" r:id="rId11">
             <o:FieldCodes>\s</o:FieldCodes>
           </o:OLEObject>
         </w:pict>
@@ -4782,7 +4846,7 @@
       <w:pPr>
         <w:pStyle w:val="Heading3"/>
       </w:pPr>
-      <w:bookmarkStart w:id="5" w:name="_Toc264656690"/>
+      <w:bookmarkStart w:id="5" w:name="_Toc264966875"/>
       <w:r>
         <w:t>Imprimanta laser</w:t>
       </w:r>
@@ -4921,7 +4985,7 @@
       <w:pPr>
         <w:pStyle w:val="Heading3"/>
       </w:pPr>
-      <w:bookmarkStart w:id="6" w:name="_Toc264656691"/>
+      <w:bookmarkStart w:id="6" w:name="_Toc264966876"/>
       <w:r>
         <w:t>Monitor pentru rezervor subteran</w:t>
       </w:r>
@@ -5037,7 +5101,7 @@
       <w:pPr>
         <w:pStyle w:val="Heading2"/>
       </w:pPr>
-      <w:bookmarkStart w:id="7" w:name="_Toc264656692"/>
+      <w:bookmarkStart w:id="7" w:name="_Toc264966877"/>
       <w:r>
         <w:t>Unelte de dezvoltare a software-ului pentru sisteme integrate</w:t>
       </w:r>
@@ -5437,7 +5501,7 @@
           <v:shape id="_x0000_i1025" type="#_x0000_t75" style="width:.85pt;height:.85pt" o:ole="">
             <v:imagedata r:id="rId12" o:title=""/>
           </v:shape>
-          <o:OLEObject Type="Embed" ProgID="Photoshop.Image.11" ShapeID="_x0000_i1025" DrawAspect="Content" ObjectID="_1338571472" r:id="rId13">
+          <o:OLEObject Type="Embed" ProgID="Photoshop.Image.11" ShapeID="_x0000_i1025" DrawAspect="Content" ObjectID="_1338822505" r:id="rId13">
             <o:FieldCodes>\s</o:FieldCodes>
           </o:OLEObject>
         </w:object>
@@ -5447,7 +5511,7 @@
           <v:shape id="_x0000_i1026" type="#_x0000_t75" style="width:.85pt;height:.85pt" o:ole="">
             <v:imagedata r:id="rId12" o:title=""/>
           </v:shape>
-          <o:OLEObject Type="Embed" ProgID="Photoshop.Image.11" ShapeID="_x0000_i1026" DrawAspect="Content" ObjectID="_1338571473" r:id="rId14">
+          <o:OLEObject Type="Embed" ProgID="Photoshop.Image.11" ShapeID="_x0000_i1026" DrawAspect="Content" ObjectID="_1338822506" r:id="rId14">
             <o:FieldCodes>\s</o:FieldCodes>
           </o:OLEObject>
         </w:object>
@@ -5949,7 +6013,7 @@
       <w:pPr>
         <w:pStyle w:val="Heading2"/>
       </w:pPr>
-      <w:bookmarkStart w:id="8" w:name="_Toc264656693"/>
+      <w:bookmarkStart w:id="8" w:name="_Toc264966878"/>
       <w:r>
         <w:t>Introducerea softwareului integrat in sistemul tinta</w:t>
       </w:r>
@@ -6123,7 +6187,7 @@
             <v:imagedata r:id="rId15" o:title=""/>
             <w10:wrap type="tight"/>
           </v:shape>
-          <o:OLEObject Type="Embed" ProgID="Photoshop.Image.11" ShapeID="_x0000_s1175" DrawAspect="Content" ObjectID="_1338571476" r:id="rId16">
+          <o:OLEObject Type="Embed" ProgID="Photoshop.Image.11" ShapeID="_x0000_s1175" DrawAspect="Content" ObjectID="_1338822509" r:id="rId16">
             <o:FieldCodes>\s</o:FieldCodes>
           </o:OLEObject>
         </w:pict>
@@ -6337,7 +6401,7 @@
             <v:imagedata r:id="rId17" o:title=""/>
             <w10:wrap type="tight"/>
           </v:shape>
-          <o:OLEObject Type="Embed" ProgID="Photoshop.Image.11" ShapeID="_x0000_s1184" DrawAspect="Content" ObjectID="_1338571477" r:id="rId18">
+          <o:OLEObject Type="Embed" ProgID="Photoshop.Image.11" ShapeID="_x0000_s1184" DrawAspect="Content" ObjectID="_1338822510" r:id="rId18">
             <o:FieldCodes>\s</o:FieldCodes>
           </o:OLEObject>
         </w:pict>
@@ -7135,7 +7199,7 @@
       <w:pPr>
         <w:pStyle w:val="Heading2"/>
       </w:pPr>
-      <w:bookmarkStart w:id="9" w:name="_Toc264656694"/>
+      <w:bookmarkStart w:id="9" w:name="_Toc264966879"/>
       <w:r>
         <w:lastRenderedPageBreak/>
         <w:t>Notiunea de f</w:t>
@@ -7459,7 +7523,7 @@
       <w:pPr>
         <w:pStyle w:val="Heading2"/>
       </w:pPr>
-      <w:bookmarkStart w:id="10" w:name="_Toc264656695"/>
+      <w:bookmarkStart w:id="10" w:name="_Toc264966880"/>
       <w:r>
         <w:t>Arhitecturi software pentru sisteme embedded</w:t>
       </w:r>
@@ -7533,7 +7597,7 @@
       <w:r>
         <w:tab/>
       </w:r>
-      <w:bookmarkStart w:id="11" w:name="_Toc264656696"/>
+      <w:bookmarkStart w:id="11" w:name="_Toc264966881"/>
       <w:r>
         <w:t>Round-Robin</w:t>
       </w:r>
@@ -7724,7 +7788,7 @@
             <v:imagedata r:id="rId20" o:title=""/>
             <w10:wrap type="tight"/>
           </v:shape>
-          <o:OLEObject Type="Embed" ProgID="Photoshop.Image.11" ShapeID="_x0000_s1124" DrawAspect="Content" ObjectID="_1338571478" r:id="rId21">
+          <o:OLEObject Type="Embed" ProgID="Photoshop.Image.11" ShapeID="_x0000_s1124" DrawAspect="Content" ObjectID="_1338822511" r:id="rId21">
             <o:FieldCodes>\s</o:FieldCodes>
           </o:OLEObject>
         </w:pict>
@@ -7996,7 +8060,7 @@
       <w:pPr>
         <w:pStyle w:val="Heading3"/>
       </w:pPr>
-      <w:bookmarkStart w:id="12" w:name="_Toc264656697"/>
+      <w:bookmarkStart w:id="12" w:name="_Toc264966882"/>
       <w:r>
         <w:t>Round-Robin cu intreruperi</w:t>
       </w:r>
@@ -8795,7 +8859,7 @@
             <v:imagedata r:id="rId24" o:title=""/>
             <w10:wrap type="tight"/>
           </v:shape>
-          <o:OLEObject Type="Embed" ProgID="Photoshop.Image.11" ShapeID="_x0000_s1071" DrawAspect="Content" ObjectID="_1338571479" r:id="rId25">
+          <o:OLEObject Type="Embed" ProgID="Photoshop.Image.11" ShapeID="_x0000_s1071" DrawAspect="Content" ObjectID="_1338822512" r:id="rId25">
             <o:FieldCodes>\s</o:FieldCodes>
           </o:OLEObject>
         </w:pict>
@@ -9023,7 +9087,7 @@
       <w:pPr>
         <w:pStyle w:val="Heading3"/>
       </w:pPr>
-      <w:bookmarkStart w:id="13" w:name="_Toc264656698"/>
+      <w:bookmarkStart w:id="13" w:name="_Toc264966883"/>
       <w:r>
         <w:t>Coada de functii programabila (Function Queue Scheduling)</w:t>
       </w:r>
@@ -9337,7 +9401,7 @@
       <w:pPr>
         <w:pStyle w:val="Heading3"/>
       </w:pPr>
-      <w:bookmarkStart w:id="14" w:name="_Toc264656699"/>
+      <w:bookmarkStart w:id="14" w:name="_Toc264966884"/>
       <w:r>
         <w:t>Sisteme de operare in timp real (RTOS)</w:t>
       </w:r>
@@ -10061,7 +10125,7 @@
       <w:pPr>
         <w:pStyle w:val="Heading2"/>
       </w:pPr>
-      <w:bookmarkStart w:id="15" w:name="_Toc264656700"/>
+      <w:bookmarkStart w:id="15" w:name="_Toc264966885"/>
       <w:r>
         <w:lastRenderedPageBreak/>
         <w:t>Alegerea unei arhitecturi</w:t>
@@ -10140,7 +10204,7 @@
       <w:pPr>
         <w:pStyle w:val="Heading2"/>
       </w:pPr>
-      <w:bookmarkStart w:id="16" w:name="_Toc264656701"/>
+      <w:bookmarkStart w:id="16" w:name="_Toc264966886"/>
       <w:r>
         <w:t>Problema partajarii datelor</w:t>
       </w:r>
@@ -10516,7 +10580,7 @@
       <w:pPr>
         <w:pStyle w:val="Heading1"/>
       </w:pPr>
-      <w:bookmarkStart w:id="17" w:name="_Toc264656702"/>
+      <w:bookmarkStart w:id="17" w:name="_Toc264966887"/>
       <w:r>
         <w:lastRenderedPageBreak/>
         <w:t>Tehnologii folosite</w:t>
@@ -10535,7 +10599,7 @@
       <w:pPr>
         <w:pStyle w:val="Heading2"/>
       </w:pPr>
-      <w:bookmarkStart w:id="18" w:name="_Toc264656703"/>
+      <w:bookmarkStart w:id="18" w:name="_Toc264966888"/>
       <w:r>
         <w:t>Baze de date</w:t>
       </w:r>
@@ -13726,7 +13790,7 @@
       <w:pPr>
         <w:pStyle w:val="Heading2"/>
       </w:pPr>
-      <w:bookmarkStart w:id="19" w:name="_Toc264656704"/>
+      <w:bookmarkStart w:id="19" w:name="_Toc264966889"/>
       <w:r>
         <w:lastRenderedPageBreak/>
         <w:t>Programarea orientata pe obiecte</w:t>
@@ -13783,7 +13847,7 @@
       <w:pPr>
         <w:pStyle w:val="Heading3"/>
       </w:pPr>
-      <w:bookmarkStart w:id="20" w:name="_Toc264656705"/>
+      <w:bookmarkStart w:id="20" w:name="_Toc264966890"/>
       <w:r>
         <w:t>Clase si obiecte</w:t>
       </w:r>
@@ -13835,7 +13899,7 @@
       <w:pPr>
         <w:pStyle w:val="Heading3"/>
       </w:pPr>
-      <w:bookmarkStart w:id="21" w:name="_Toc264656706"/>
+      <w:bookmarkStart w:id="21" w:name="_Toc264966891"/>
       <w:r>
         <w:lastRenderedPageBreak/>
         <w:t>Comunicarea intre obiecte</w:t>
@@ -14178,7 +14242,7 @@
       <w:pPr>
         <w:pStyle w:val="Heading3"/>
       </w:pPr>
-      <w:bookmarkStart w:id="22" w:name="_Toc264656707"/>
+      <w:bookmarkStart w:id="22" w:name="_Toc264966892"/>
       <w:r>
         <w:t>Compor</w:t>
       </w:r>
@@ -14232,7 +14296,7 @@
       <w:pPr>
         <w:pStyle w:val="Heading3"/>
       </w:pPr>
-      <w:bookmarkStart w:id="23" w:name="_Toc264656708"/>
+      <w:bookmarkStart w:id="23" w:name="_Toc264966893"/>
       <w:r>
         <w:t>Principii de baza</w:t>
       </w:r>
@@ -14339,7 +14403,7 @@
       <w:pPr>
         <w:pStyle w:val="Heading2"/>
       </w:pPr>
-      <w:bookmarkStart w:id="24" w:name="_Toc264656709"/>
+      <w:bookmarkStart w:id="24" w:name="_Toc264966894"/>
       <w:r>
         <w:lastRenderedPageBreak/>
         <w:t>Modelare UML</w:t>
@@ -14390,7 +14454,7 @@
       <w:pPr>
         <w:pStyle w:val="Heading3"/>
       </w:pPr>
-      <w:bookmarkStart w:id="25" w:name="_Toc264656710"/>
+      <w:bookmarkStart w:id="25" w:name="_Toc264966895"/>
       <w:r>
         <w:t>Informatii generale</w:t>
       </w:r>
@@ -14519,7 +14583,7 @@
       <w:pPr>
         <w:pStyle w:val="Heading3"/>
       </w:pPr>
-      <w:bookmarkStart w:id="26" w:name="_Toc264656711"/>
+      <w:bookmarkStart w:id="26" w:name="_Toc264966896"/>
       <w:r>
         <w:t>Istori</w:t>
       </w:r>
@@ -14641,7 +14705,7 @@
       <w:pPr>
         <w:pStyle w:val="Heading3"/>
       </w:pPr>
-      <w:bookmarkStart w:id="27" w:name="_Toc264656712"/>
+      <w:bookmarkStart w:id="27" w:name="_Toc264966897"/>
       <w:r>
         <w:t>Dezvoltarea catre UML 2.0</w:t>
       </w:r>
@@ -14725,7 +14789,7 @@
       <w:pPr>
         <w:pStyle w:val="Heading3"/>
       </w:pPr>
-      <w:bookmarkStart w:id="28" w:name="_Toc264656713"/>
+      <w:bookmarkStart w:id="28" w:name="_Toc264966898"/>
       <w:r>
         <w:t>Metode de dezvoltare pentru software</w:t>
       </w:r>
@@ -14750,7 +14814,7 @@
       <w:pPr>
         <w:pStyle w:val="Heading3"/>
       </w:pPr>
-      <w:bookmarkStart w:id="29" w:name="_Toc264656714"/>
+      <w:bookmarkStart w:id="29" w:name="_Toc264966899"/>
       <w:r>
         <w:lastRenderedPageBreak/>
         <w:t>Modelare</w:t>
@@ -14836,7 +14900,7 @@
       <w:pPr>
         <w:pStyle w:val="Heading3"/>
       </w:pPr>
-      <w:bookmarkStart w:id="30" w:name="_Toc264656715"/>
+      <w:bookmarkStart w:id="30" w:name="_Toc264966900"/>
       <w:r>
         <w:t>Privire de ansamblu a diagramelor</w:t>
       </w:r>
@@ -14942,7 +15006,7 @@
       <w:pPr>
         <w:pStyle w:val="Heading2"/>
       </w:pPr>
-      <w:bookmarkStart w:id="31" w:name="_Toc264656716"/>
+      <w:bookmarkStart w:id="31" w:name="_Toc264966901"/>
       <w:r>
         <w:lastRenderedPageBreak/>
         <w:t>Platforma Netbeans</w:t>
@@ -14960,7 +15024,7 @@
       <w:pPr>
         <w:pStyle w:val="Heading3"/>
       </w:pPr>
-      <w:bookmarkStart w:id="32" w:name="_Toc264656717"/>
+      <w:bookmarkStart w:id="32" w:name="_Toc264966902"/>
       <w:r>
         <w:t>Ce este o platforma de „Rich Client”</w:t>
       </w:r>
@@ -15172,7 +15236,7 @@
       <w:pPr>
         <w:pStyle w:val="Heading3"/>
       </w:pPr>
-      <w:bookmarkStart w:id="33" w:name="_Toc264656718"/>
+      <w:bookmarkStart w:id="33" w:name="_Toc264966903"/>
       <w:r>
         <w:t>Avantajele unei platforme „Rich Client”</w:t>
       </w:r>
@@ -15513,7 +15577,7 @@
       <w:pPr>
         <w:pStyle w:val="Heading3"/>
       </w:pPr>
-      <w:bookmarkStart w:id="34" w:name="_Toc264656719"/>
+      <w:bookmarkStart w:id="34" w:name="_Toc264966904"/>
       <w:r>
         <w:t>Caracteristici ale platformei Netbeans</w:t>
       </w:r>
@@ -15886,7 +15950,7 @@
       <w:pPr>
         <w:pStyle w:val="Heading3"/>
       </w:pPr>
-      <w:bookmarkStart w:id="35" w:name="_Toc264656720"/>
+      <w:bookmarkStart w:id="35" w:name="_Toc264966905"/>
       <w:r>
         <w:t>Arhitectura platformei Netbeans</w:t>
       </w:r>
@@ -16505,7 +16569,7 @@
       <w:pPr>
         <w:pStyle w:val="Heading3"/>
       </w:pPr>
-      <w:bookmarkStart w:id="36" w:name="_Toc264656721"/>
+      <w:bookmarkStart w:id="36" w:name="_Toc264966906"/>
       <w:r>
         <w:t>Containerul de rulare Netbeans (Netbeans Runtime Container)</w:t>
       </w:r>
@@ -16637,7 +16701,7 @@
       <w:pPr>
         <w:pStyle w:val="Heading2"/>
       </w:pPr>
-      <w:bookmarkStart w:id="37" w:name="_Toc264656722"/>
+      <w:bookmarkStart w:id="37" w:name="_Toc264966907"/>
       <w:r>
         <w:t>Java Swing</w:t>
       </w:r>
@@ -16657,7 +16721,7 @@
       <w:pPr>
         <w:pStyle w:val="Heading3"/>
       </w:pPr>
-      <w:bookmarkStart w:id="38" w:name="_Toc264656723"/>
+      <w:bookmarkStart w:id="38" w:name="_Toc264966908"/>
       <w:r>
         <w:t>Scurt istoric</w:t>
       </w:r>
@@ -16928,7 +16992,7 @@
       <w:pPr>
         <w:pStyle w:val="Heading3"/>
       </w:pPr>
-      <w:bookmarkStart w:id="39" w:name="_Toc264656724"/>
+      <w:bookmarkStart w:id="39" w:name="_Toc264966909"/>
       <w:r>
         <w:t>Constructia profesionala a interfetei cu utilizatorul</w:t>
       </w:r>
@@ -17583,7 +17647,7 @@
       <w:pPr>
         <w:pStyle w:val="Heading3"/>
       </w:pPr>
-      <w:bookmarkStart w:id="40" w:name="_Toc264656725"/>
+      <w:bookmarkStart w:id="40" w:name="_Toc264966910"/>
       <w:r>
         <w:lastRenderedPageBreak/>
         <w:t>Componentele Swing</w:t>
@@ -18401,7 +18465,7 @@
       <w:pPr>
         <w:pStyle w:val="Heading3"/>
       </w:pPr>
-      <w:bookmarkStart w:id="41" w:name="_Toc264656726"/>
+      <w:bookmarkStart w:id="41" w:name="_Toc264966911"/>
       <w:r>
         <w:t xml:space="preserve">Arhitectura modelului Swing : MVC (Model – View </w:t>
       </w:r>
@@ -19154,7 +19218,7 @@
       <w:pPr>
         <w:pStyle w:val="Heading2"/>
       </w:pPr>
-      <w:bookmarkStart w:id="42" w:name="_Toc264656727"/>
+      <w:bookmarkStart w:id="42" w:name="_Toc264966912"/>
       <w:r>
         <w:lastRenderedPageBreak/>
         <w:t>Apache Derby Network Server</w:t>
@@ -19555,10 +19619,16 @@
       <w:pPr>
         <w:pStyle w:val="Heading1"/>
       </w:pPr>
-      <w:bookmarkStart w:id="43" w:name="_Toc264656728"/>
+      <w:bookmarkStart w:id="43" w:name="_Toc264966913"/>
       <w:r>
         <w:lastRenderedPageBreak/>
-        <w:t>Descrierea proiectulu</w:t>
+        <w:t>Descrierea</w:t>
+      </w:r>
+      <w:r>
+        <w:t xml:space="preserve"> aplicatiei</w:t>
+      </w:r>
+      <w:r>
+        <w:t xml:space="preserve"> proiectulu</w:t>
       </w:r>
       <w:r>
         <w:t>i</w:t>
@@ -19577,7 +19647,7 @@
       <w:pPr>
         <w:pStyle w:val="Heading2"/>
       </w:pPr>
-      <w:bookmarkStart w:id="44" w:name="_Toc264656729"/>
+      <w:bookmarkStart w:id="44" w:name="_Toc264966914"/>
       <w:r>
         <w:t>Simulator</w:t>
       </w:r>
@@ -19594,7 +19664,7 @@
       <w:pPr>
         <w:pStyle w:val="Heading3"/>
       </w:pPr>
-      <w:bookmarkStart w:id="45" w:name="_Toc264656730"/>
+      <w:bookmarkStart w:id="45" w:name="_Toc264966915"/>
       <w:r>
         <w:t xml:space="preserve">Calculul de coordonate pentru cele </w:t>
       </w:r>
@@ -22796,7 +22866,7 @@
       <w:pPr>
         <w:pStyle w:val="Heading3"/>
       </w:pPr>
-      <w:bookmarkStart w:id="46" w:name="_Toc264656731"/>
+      <w:bookmarkStart w:id="46" w:name="_Toc264966916"/>
       <w:r>
         <w:lastRenderedPageBreak/>
         <w:t>Calculul vitezei si turatiei</w:t>
@@ -28521,7 +28591,7 @@
       <w:pPr>
         <w:pStyle w:val="Heading3"/>
       </w:pPr>
-      <w:bookmarkStart w:id="47" w:name="_Toc264656732"/>
+      <w:bookmarkStart w:id="47" w:name="_Toc264966917"/>
       <w:r>
         <w:lastRenderedPageBreak/>
         <w:t>Integrarea mesajelor vocale in cadrul simulatorului</w:t>
@@ -28939,10 +29009,10 @@
       <w:pPr>
         <w:pStyle w:val="Heading2"/>
       </w:pPr>
-      <w:bookmarkStart w:id="48" w:name="_Toc264656733"/>
+      <w:bookmarkStart w:id="48" w:name="_Toc264966918"/>
       <w:r>
         <w:lastRenderedPageBreak/>
-        <w:t>GUI</w:t>
+        <w:t>Interfata grafica cu utilizatorul</w:t>
       </w:r>
       <w:bookmarkEnd w:id="48"/>
     </w:p>
@@ -28958,9 +29028,9 @@
       <w:pPr>
         <w:pStyle w:val="Heading3"/>
       </w:pPr>
-      <w:bookmarkStart w:id="49" w:name="_Toc264656734"/>
-      <w:r>
-        <w:t>Interfata cu utilizatorul</w:t>
+      <w:bookmarkStart w:id="49" w:name="_Toc264966919"/>
+      <w:r>
+        <w:t>Ferestrele aplicatiei</w:t>
       </w:r>
       <w:bookmarkEnd w:id="49"/>
     </w:p>
@@ -29841,7 +29911,6 @@
       </w:pPr>
     </w:p>
     <w:p>
-      <w:bookmarkStart w:id="50" w:name="_Toc264656735"/>
       <w:r>
         <w:lastRenderedPageBreak/>
         <w:tab/>
@@ -30222,6 +30291,7 @@
       <w:pPr>
         <w:pStyle w:val="Heading3"/>
       </w:pPr>
+      <w:bookmarkStart w:id="50" w:name="_Toc264966920"/>
       <w:r>
         <w:lastRenderedPageBreak/>
         <w:t>Folosirea tehnicii Double Buffering</w:t>
@@ -30953,6 +31023,9 @@
       </w:pPr>
     </w:p>
     <w:p>
+      <w:pPr>
+        <w:jc w:val="both"/>
+      </w:pPr>
       <w:r>
         <w:rPr>
           <w:b/>
@@ -31340,7 +31413,7 @@
       <w:pPr>
         <w:pStyle w:val="Heading2"/>
       </w:pPr>
-      <w:bookmarkStart w:id="51" w:name="_Toc264656736"/>
+      <w:bookmarkStart w:id="51" w:name="_Toc264966921"/>
       <w:r>
         <w:lastRenderedPageBreak/>
         <w:t>Modul</w:t>
@@ -31362,7 +31435,7 @@
       <w:pPr>
         <w:pStyle w:val="Heading3"/>
       </w:pPr>
-      <w:bookmarkStart w:id="52" w:name="_Toc264656737"/>
+      <w:bookmarkStart w:id="52" w:name="_Toc264966922"/>
       <w:r>
         <w:t>Scenarii de testare a aplicatiei</w:t>
       </w:r>
@@ -33536,7 +33609,7 @@
       <w:pPr>
         <w:pStyle w:val="Heading1"/>
       </w:pPr>
-      <w:bookmarkStart w:id="53" w:name="_Toc264656738"/>
+      <w:bookmarkStart w:id="53" w:name="_Toc264966923"/>
       <w:r>
         <w:lastRenderedPageBreak/>
         <w:t>Diagrame UML pentru computerul de bord</w:t>
@@ -33555,7 +33628,7 @@
       <w:pPr>
         <w:pStyle w:val="Heading2"/>
       </w:pPr>
-      <w:bookmarkStart w:id="54" w:name="_Toc264656739"/>
+      <w:bookmarkStart w:id="54" w:name="_Toc264966924"/>
       <w:r>
         <w:t>Diagrama de cazuri de utilizare</w:t>
       </w:r>
@@ -33671,7 +33744,7 @@
       <w:pPr>
         <w:pStyle w:val="Heading2"/>
       </w:pPr>
-      <w:bookmarkStart w:id="55" w:name="_Toc264656740"/>
+      <w:bookmarkStart w:id="55" w:name="_Toc264966925"/>
       <w:r>
         <w:lastRenderedPageBreak/>
         <w:t>Diagrama de clase</w:t>
@@ -34067,7 +34140,7 @@
       <w:pPr>
         <w:pStyle w:val="Heading2"/>
       </w:pPr>
-      <w:bookmarkStart w:id="56" w:name="_Toc264656741"/>
+      <w:bookmarkStart w:id="56" w:name="_Toc264966926"/>
       <w:r>
         <w:lastRenderedPageBreak/>
         <w:t>Diagrame de clase individuale</w:t>
@@ -34869,7 +34942,7 @@
       <w:pPr>
         <w:pStyle w:val="Heading2"/>
       </w:pPr>
-      <w:bookmarkStart w:id="57" w:name="_Toc264656742"/>
+      <w:bookmarkStart w:id="57" w:name="_Toc264966927"/>
       <w:r>
         <w:lastRenderedPageBreak/>
         <w:t>Diagrama de componente</w:t>
@@ -34960,7 +35033,7 @@
       <w:pPr>
         <w:pStyle w:val="Heading1"/>
       </w:pPr>
-      <w:bookmarkStart w:id="58" w:name="_Toc264656743"/>
+      <w:bookmarkStart w:id="58" w:name="_Toc264966928"/>
       <w:r>
         <w:lastRenderedPageBreak/>
         <w:t>Bibliografie</w:t>
@@ -35131,7 +35204,7 @@
         </w:pPr>
         <w:fldSimple w:instr=" PAGE   \* MERGEFORMAT ">
           <w:r>
-            <w:t>72</w:t>
+            <w:t>15</w:t>
           </w:r>
         </w:fldSimple>
       </w:p>
@@ -38556,6 +38629,118 @@
     </w:lvl>
   </w:abstractNum>
   <w:abstractNum w:abstractNumId="33">
+    <w:nsid w:val="481F1A3D"/>
+    <w:multiLevelType w:val="hybridMultilevel"/>
+    <w:tmpl w:val="D046A24A"/>
+    <w:lvl w:ilvl="0" w:tplc="2F4CF8D6">
+      <w:numFmt w:val="bullet"/>
+      <w:lvlText w:val="-"/>
+      <w:lvlJc w:val="left"/>
+      <w:pPr>
+        <w:ind w:left="720" w:hanging="360"/>
+      </w:pPr>
+      <w:rPr>
+        <w:rFonts w:ascii="Times New Roman" w:eastAsiaTheme="minorHAnsi" w:hAnsi="Times New Roman" w:cs="Times New Roman" w:hint="default"/>
+      </w:rPr>
+    </w:lvl>
+    <w:lvl w:ilvl="1" w:tplc="04090003">
+      <w:start w:val="1"/>
+      <w:numFmt w:val="bullet"/>
+      <w:lvlText w:val="o"/>
+      <w:lvlJc w:val="left"/>
+      <w:pPr>
+        <w:ind w:left="1440" w:hanging="360"/>
+      </w:pPr>
+      <w:rPr>
+        <w:rFonts w:ascii="Courier New" w:hAnsi="Courier New" w:cs="Courier New" w:hint="default"/>
+      </w:rPr>
+    </w:lvl>
+    <w:lvl w:ilvl="2" w:tplc="04090005" w:tentative="1">
+      <w:start w:val="1"/>
+      <w:numFmt w:val="bullet"/>
+      <w:lvlText w:val=""/>
+      <w:lvlJc w:val="left"/>
+      <w:pPr>
+        <w:ind w:left="2160" w:hanging="360"/>
+      </w:pPr>
+      <w:rPr>
+        <w:rFonts w:ascii="Wingdings" w:hAnsi="Wingdings" w:hint="default"/>
+      </w:rPr>
+    </w:lvl>
+    <w:lvl w:ilvl="3" w:tplc="04090001" w:tentative="1">
+      <w:start w:val="1"/>
+      <w:numFmt w:val="bullet"/>
+      <w:lvlText w:val=""/>
+      <w:lvlJc w:val="left"/>
+      <w:pPr>
+        <w:ind w:left="2880" w:hanging="360"/>
+      </w:pPr>
+      <w:rPr>
+        <w:rFonts w:ascii="Symbol" w:hAnsi="Symbol" w:hint="default"/>
+      </w:rPr>
+    </w:lvl>
+    <w:lvl w:ilvl="4" w:tplc="04090003" w:tentative="1">
+      <w:start w:val="1"/>
+      <w:numFmt w:val="bullet"/>
+      <w:lvlText w:val="o"/>
+      <w:lvlJc w:val="left"/>
+      <w:pPr>
+        <w:ind w:left="3600" w:hanging="360"/>
+      </w:pPr>
+      <w:rPr>
+        <w:rFonts w:ascii="Courier New" w:hAnsi="Courier New" w:cs="Courier New" w:hint="default"/>
+      </w:rPr>
+    </w:lvl>
+    <w:lvl w:ilvl="5" w:tplc="04090005" w:tentative="1">
+      <w:start w:val="1"/>
+      <w:numFmt w:val="bullet"/>
+      <w:lvlText w:val=""/>
+      <w:lvlJc w:val="left"/>
+      <w:pPr>
+        <w:ind w:left="4320" w:hanging="360"/>
+      </w:pPr>
+      <w:rPr>
+        <w:rFonts w:ascii="Wingdings" w:hAnsi="Wingdings" w:hint="default"/>
+      </w:rPr>
+    </w:lvl>
+    <w:lvl w:ilvl="6" w:tplc="04090001" w:tentative="1">
+      <w:start w:val="1"/>
+      <w:numFmt w:val="bullet"/>
+      <w:lvlText w:val=""/>
+      <w:lvlJc w:val="left"/>
+      <w:pPr>
+        <w:ind w:left="5040" w:hanging="360"/>
+      </w:pPr>
+      <w:rPr>
+        <w:rFonts w:ascii="Symbol" w:hAnsi="Symbol" w:hint="default"/>
+      </w:rPr>
+    </w:lvl>
+    <w:lvl w:ilvl="7" w:tplc="04090003" w:tentative="1">
+      <w:start w:val="1"/>
+      <w:numFmt w:val="bullet"/>
+      <w:lvlText w:val="o"/>
+      <w:lvlJc w:val="left"/>
+      <w:pPr>
+        <w:ind w:left="5760" w:hanging="360"/>
+      </w:pPr>
+      <w:rPr>
+        <w:rFonts w:ascii="Courier New" w:hAnsi="Courier New" w:cs="Courier New" w:hint="default"/>
+      </w:rPr>
+    </w:lvl>
+    <w:lvl w:ilvl="8" w:tplc="04090005" w:tentative="1">
+      <w:start w:val="1"/>
+      <w:numFmt w:val="bullet"/>
+      <w:lvlText w:val=""/>
+      <w:lvlJc w:val="left"/>
+      <w:pPr>
+        <w:ind w:left="6480" w:hanging="360"/>
+      </w:pPr>
+      <w:rPr>
+        <w:rFonts w:ascii="Wingdings" w:hAnsi="Wingdings" w:hint="default"/>
+      </w:rPr>
+    </w:lvl>
+  </w:abstractNum>
+  <w:abstractNum w:abstractNumId="34">
     <w:nsid w:val="4A6E1ECC"/>
     <w:multiLevelType w:val="hybridMultilevel"/>
     <w:tmpl w:val="0400C20C"/>
@@ -38668,7 +38853,7 @@
       </w:rPr>
     </w:lvl>
   </w:abstractNum>
-  <w:abstractNum w:abstractNumId="34">
+  <w:abstractNum w:abstractNumId="35">
     <w:nsid w:val="4B68134F"/>
     <w:multiLevelType w:val="hybridMultilevel"/>
     <w:tmpl w:val="DA604898"/>
@@ -38781,7 +38966,7 @@
       </w:rPr>
     </w:lvl>
   </w:abstractNum>
-  <w:abstractNum w:abstractNumId="35">
+  <w:abstractNum w:abstractNumId="36">
     <w:nsid w:val="4BEF6538"/>
     <w:multiLevelType w:val="hybridMultilevel"/>
     <w:tmpl w:val="5B30CEAC"/>
@@ -38871,7 +39056,7 @@
       </w:pPr>
     </w:lvl>
   </w:abstractNum>
-  <w:abstractNum w:abstractNumId="36">
+  <w:abstractNum w:abstractNumId="37">
     <w:nsid w:val="4D207921"/>
     <w:multiLevelType w:val="hybridMultilevel"/>
     <w:tmpl w:val="6A84C11A"/>
@@ -38984,7 +39169,7 @@
       </w:rPr>
     </w:lvl>
   </w:abstractNum>
-  <w:abstractNum w:abstractNumId="37">
+  <w:abstractNum w:abstractNumId="38">
     <w:nsid w:val="50E105D3"/>
     <w:multiLevelType w:val="hybridMultilevel"/>
     <w:tmpl w:val="E2B85A4E"/>
@@ -39096,7 +39281,7 @@
       </w:rPr>
     </w:lvl>
   </w:abstractNum>
-  <w:abstractNum w:abstractNumId="38">
+  <w:abstractNum w:abstractNumId="39">
     <w:nsid w:val="586A2F62"/>
     <w:multiLevelType w:val="hybridMultilevel"/>
     <w:tmpl w:val="E96A2A4E"/>
@@ -39209,7 +39394,7 @@
       </w:rPr>
     </w:lvl>
   </w:abstractNum>
-  <w:abstractNum w:abstractNumId="39">
+  <w:abstractNum w:abstractNumId="40">
     <w:nsid w:val="5E73328C"/>
     <w:multiLevelType w:val="hybridMultilevel"/>
     <w:tmpl w:val="85B84DF0"/>
@@ -39322,7 +39507,7 @@
       </w:rPr>
     </w:lvl>
   </w:abstractNum>
-  <w:abstractNum w:abstractNumId="40">
+  <w:abstractNum w:abstractNumId="41">
     <w:nsid w:val="5EB46C41"/>
     <w:multiLevelType w:val="hybridMultilevel"/>
     <w:tmpl w:val="B37AD132"/>
@@ -39435,7 +39620,7 @@
       </w:rPr>
     </w:lvl>
   </w:abstractNum>
-  <w:abstractNum w:abstractNumId="41">
+  <w:abstractNum w:abstractNumId="42">
     <w:nsid w:val="5F9C33CE"/>
     <w:multiLevelType w:val="hybridMultilevel"/>
     <w:tmpl w:val="2A7EA83C"/>
@@ -39521,7 +39706,7 @@
       </w:pPr>
     </w:lvl>
   </w:abstractNum>
-  <w:abstractNum w:abstractNumId="42">
+  <w:abstractNum w:abstractNumId="43">
     <w:nsid w:val="60AD16CA"/>
     <w:multiLevelType w:val="hybridMultilevel"/>
     <w:tmpl w:val="E5BAD446"/>
@@ -39634,7 +39819,7 @@
       </w:rPr>
     </w:lvl>
   </w:abstractNum>
-  <w:abstractNum w:abstractNumId="43">
+  <w:abstractNum w:abstractNumId="44">
     <w:nsid w:val="621D4742"/>
     <w:multiLevelType w:val="hybridMultilevel"/>
     <w:tmpl w:val="DD2673EE"/>
@@ -39747,7 +39932,7 @@
       </w:rPr>
     </w:lvl>
   </w:abstractNum>
-  <w:abstractNum w:abstractNumId="44">
+  <w:abstractNum w:abstractNumId="45">
     <w:nsid w:val="63580374"/>
     <w:multiLevelType w:val="hybridMultilevel"/>
     <w:tmpl w:val="54104E88"/>
@@ -39833,7 +40018,7 @@
       </w:pPr>
     </w:lvl>
   </w:abstractNum>
-  <w:abstractNum w:abstractNumId="45">
+  <w:abstractNum w:abstractNumId="46">
     <w:nsid w:val="64F606C4"/>
     <w:multiLevelType w:val="hybridMultilevel"/>
     <w:tmpl w:val="9790E916"/>
@@ -39919,7 +40104,7 @@
       </w:pPr>
     </w:lvl>
   </w:abstractNum>
-  <w:abstractNum w:abstractNumId="46">
+  <w:abstractNum w:abstractNumId="47">
     <w:nsid w:val="64FE2B14"/>
     <w:multiLevelType w:val="hybridMultilevel"/>
     <w:tmpl w:val="BC8837B8"/>
@@ -40031,7 +40216,7 @@
       </w:rPr>
     </w:lvl>
   </w:abstractNum>
-  <w:abstractNum w:abstractNumId="47">
+  <w:abstractNum w:abstractNumId="48">
     <w:nsid w:val="660819A3"/>
     <w:multiLevelType w:val="multilevel"/>
     <w:tmpl w:val="7102E016"/>
@@ -40145,7 +40330,7 @@
       </w:rPr>
     </w:lvl>
   </w:abstractNum>
-  <w:abstractNum w:abstractNumId="48">
+  <w:abstractNum w:abstractNumId="49">
     <w:nsid w:val="697D2A8F"/>
     <w:multiLevelType w:val="hybridMultilevel"/>
     <w:tmpl w:val="B3986D8A"/>
@@ -40258,7 +40443,7 @@
       </w:rPr>
     </w:lvl>
   </w:abstractNum>
-  <w:abstractNum w:abstractNumId="49">
+  <w:abstractNum w:abstractNumId="50">
     <w:nsid w:val="6AAE56D8"/>
     <w:multiLevelType w:val="hybridMultilevel"/>
     <w:tmpl w:val="D5EE8F9E"/>
@@ -40344,7 +40529,7 @@
       </w:pPr>
     </w:lvl>
   </w:abstractNum>
-  <w:abstractNum w:abstractNumId="50">
+  <w:abstractNum w:abstractNumId="51">
     <w:nsid w:val="6ADC4804"/>
     <w:multiLevelType w:val="hybridMultilevel"/>
     <w:tmpl w:val="F3301164"/>
@@ -40434,7 +40619,7 @@
       </w:pPr>
     </w:lvl>
   </w:abstractNum>
-  <w:abstractNum w:abstractNumId="51">
+  <w:abstractNum w:abstractNumId="52">
     <w:nsid w:val="6C0C5B3E"/>
     <w:multiLevelType w:val="hybridMultilevel"/>
     <w:tmpl w:val="4FCA7D54"/>
@@ -40520,7 +40705,7 @@
       </w:pPr>
     </w:lvl>
   </w:abstractNum>
-  <w:abstractNum w:abstractNumId="52">
+  <w:abstractNum w:abstractNumId="53">
     <w:nsid w:val="70E54191"/>
     <w:multiLevelType w:val="hybridMultilevel"/>
     <w:tmpl w:val="1DEAF338"/>
@@ -40633,7 +40818,7 @@
       </w:rPr>
     </w:lvl>
   </w:abstractNum>
-  <w:abstractNum w:abstractNumId="53">
+  <w:abstractNum w:abstractNumId="54">
     <w:nsid w:val="7C2E50A8"/>
     <w:multiLevelType w:val="hybridMultilevel"/>
     <w:tmpl w:val="0C72BD3A"/>
@@ -40719,7 +40904,7 @@
       </w:pPr>
     </w:lvl>
   </w:abstractNum>
-  <w:abstractNum w:abstractNumId="54">
+  <w:abstractNum w:abstractNumId="55">
     <w:nsid w:val="7CA93FC1"/>
     <w:multiLevelType w:val="hybridMultilevel"/>
     <w:tmpl w:val="AAECABBE"/>
@@ -40810,7 +40995,7 @@
       </w:pPr>
     </w:lvl>
   </w:abstractNum>
-  <w:abstractNum w:abstractNumId="55">
+  <w:abstractNum w:abstractNumId="56">
     <w:nsid w:val="7E8B61CC"/>
     <w:multiLevelType w:val="hybridMultilevel"/>
     <w:tmpl w:val="17CC54BC"/>
@@ -40923,7 +41108,7 @@
       </w:rPr>
     </w:lvl>
   </w:abstractNum>
-  <w:abstractNum w:abstractNumId="56">
+  <w:abstractNum w:abstractNumId="57">
     <w:nsid w:val="7F9D0763"/>
     <w:multiLevelType w:val="multilevel"/>
     <w:tmpl w:val="0409001F"/>
@@ -41017,31 +41202,31 @@
     <w:abstractNumId w:val="21"/>
   </w:num>
   <w:num w:numId="3">
-    <w:abstractNumId w:val="38"/>
+    <w:abstractNumId w:val="39"/>
   </w:num>
   <w:num w:numId="4">
-    <w:abstractNumId w:val="48"/>
+    <w:abstractNumId w:val="49"/>
   </w:num>
   <w:num w:numId="5">
-    <w:abstractNumId w:val="36"/>
+    <w:abstractNumId w:val="37"/>
   </w:num>
   <w:num w:numId="6">
     <w:abstractNumId w:val="4"/>
   </w:num>
   <w:num w:numId="7">
-    <w:abstractNumId w:val="46"/>
+    <w:abstractNumId w:val="47"/>
   </w:num>
   <w:num w:numId="8">
-    <w:abstractNumId w:val="42"/>
+    <w:abstractNumId w:val="43"/>
   </w:num>
   <w:num w:numId="9">
-    <w:abstractNumId w:val="34"/>
+    <w:abstractNumId w:val="35"/>
   </w:num>
   <w:num w:numId="10">
-    <w:abstractNumId w:val="55"/>
+    <w:abstractNumId w:val="56"/>
   </w:num>
   <w:num w:numId="11">
-    <w:abstractNumId w:val="40"/>
+    <w:abstractNumId w:val="41"/>
   </w:num>
   <w:num w:numId="12">
     <w:abstractNumId w:val="19"/>
@@ -41050,7 +41235,7 @@
     <w:abstractNumId w:val="13"/>
   </w:num>
   <w:num w:numId="14">
-    <w:abstractNumId w:val="37"/>
+    <w:abstractNumId w:val="38"/>
   </w:num>
   <w:num w:numId="15">
     <w:abstractNumId w:val="8"/>
@@ -41062,7 +41247,7 @@
     <w:abstractNumId w:val="20"/>
   </w:num>
   <w:num w:numId="18">
-    <w:abstractNumId w:val="52"/>
+    <w:abstractNumId w:val="53"/>
   </w:num>
   <w:num w:numId="19">
     <w:abstractNumId w:val="31"/>
@@ -41080,7 +41265,7 @@
     <w:abstractNumId w:val="6"/>
   </w:num>
   <w:num w:numId="24">
-    <w:abstractNumId w:val="54"/>
+    <w:abstractNumId w:val="55"/>
   </w:num>
   <w:num w:numId="25">
     <w:abstractNumId w:val="23"/>
@@ -41092,10 +41277,10 @@
     <w:abstractNumId w:val="25"/>
   </w:num>
   <w:num w:numId="28">
-    <w:abstractNumId w:val="33"/>
+    <w:abstractNumId w:val="34"/>
   </w:num>
   <w:num w:numId="29">
-    <w:abstractNumId w:val="35"/>
+    <w:abstractNumId w:val="36"/>
   </w:num>
   <w:num w:numId="30">
     <w:abstractNumId w:val="2"/>
@@ -41104,13 +41289,13 @@
     <w:abstractNumId w:val="10"/>
   </w:num>
   <w:num w:numId="32">
-    <w:abstractNumId w:val="39"/>
+    <w:abstractNumId w:val="40"/>
   </w:num>
   <w:num w:numId="33">
-    <w:abstractNumId w:val="45"/>
+    <w:abstractNumId w:val="46"/>
   </w:num>
   <w:num w:numId="34">
-    <w:abstractNumId w:val="41"/>
+    <w:abstractNumId w:val="42"/>
   </w:num>
   <w:num w:numId="35">
     <w:abstractNumId w:val="1"/>
@@ -41128,10 +41313,10 @@
     <w:abstractNumId w:val="27"/>
   </w:num>
   <w:num w:numId="40">
-    <w:abstractNumId w:val="51"/>
+    <w:abstractNumId w:val="52"/>
   </w:num>
   <w:num w:numId="41">
-    <w:abstractNumId w:val="53"/>
+    <w:abstractNumId w:val="54"/>
   </w:num>
   <w:num w:numId="42">
     <w:abstractNumId w:val="17"/>
@@ -41143,10 +41328,10 @@
     <w:abstractNumId w:val="5"/>
   </w:num>
   <w:num w:numId="45">
-    <w:abstractNumId w:val="49"/>
+    <w:abstractNumId w:val="50"/>
   </w:num>
   <w:num w:numId="46">
-    <w:abstractNumId w:val="44"/>
+    <w:abstractNumId w:val="45"/>
   </w:num>
   <w:num w:numId="47">
     <w:abstractNumId w:val="7"/>
@@ -41155,13 +41340,13 @@
     <w:abstractNumId w:val="29"/>
   </w:num>
   <w:num w:numId="49">
-    <w:abstractNumId w:val="50"/>
+    <w:abstractNumId w:val="51"/>
   </w:num>
   <w:num w:numId="50">
-    <w:abstractNumId w:val="47"/>
+    <w:abstractNumId w:val="48"/>
   </w:num>
   <w:num w:numId="51">
-    <w:abstractNumId w:val="56"/>
+    <w:abstractNumId w:val="57"/>
   </w:num>
   <w:num w:numId="52">
     <w:abstractNumId w:val="18"/>
@@ -41170,7 +41355,7 @@
     <w:abstractNumId w:val="28"/>
   </w:num>
   <w:num w:numId="54">
-    <w:abstractNumId w:val="43"/>
+    <w:abstractNumId w:val="44"/>
   </w:num>
   <w:num w:numId="55">
     <w:abstractNumId w:val="3"/>
@@ -41180,6 +41365,9 @@
   </w:num>
   <w:num w:numId="57">
     <w:abstractNumId w:val="26"/>
+  </w:num>
+  <w:num w:numId="58">
+    <w:abstractNumId w:val="33"/>
   </w:num>
   <w:numIdMacAtCleanup w:val="57"/>
 </w:numbering>
@@ -41977,9 +42165,9 @@
           <c:xMode val="edge"/>
           <c:yMode val="edge"/>
           <c:x val="0.13154791039678851"/>
-          <c:y val="0.16481061301140734"/>
-          <c:w val="0.58784889907001414"/>
-          <c:h val="0.65289505012035098"/>
+          <c:y val="0.16481061301140743"/>
+          <c:w val="0.58784889907001447"/>
+          <c:h val="0.65289505012035176"/>
         </c:manualLayout>
       </c:layout>
       <c:scatterChart>
@@ -42061,23 +42249,23 @@
           </c:yVal>
           <c:smooth val="1"/>
         </c:ser>
-        <c:axId val="62623744"/>
-        <c:axId val="62625280"/>
+        <c:axId val="89764992"/>
+        <c:axId val="89766528"/>
       </c:scatterChart>
       <c:valAx>
-        <c:axId val="62623744"/>
+        <c:axId val="89764992"/>
         <c:scaling>
           <c:orientation val="minMax"/>
         </c:scaling>
         <c:axPos val="b"/>
         <c:numFmt formatCode="General" sourceLinked="1"/>
         <c:tickLblPos val="nextTo"/>
-        <c:crossAx val="62625280"/>
+        <c:crossAx val="89766528"/>
         <c:crosses val="autoZero"/>
         <c:crossBetween val="midCat"/>
       </c:valAx>
       <c:valAx>
-        <c:axId val="62625280"/>
+        <c:axId val="89766528"/>
         <c:scaling>
           <c:orientation val="minMax"/>
         </c:scaling>
@@ -42085,7 +42273,7 @@
         <c:majorGridlines/>
         <c:numFmt formatCode="General" sourceLinked="1"/>
         <c:tickLblPos val="nextTo"/>
-        <c:crossAx val="62623744"/>
+        <c:crossAx val="89764992"/>
         <c:crosses val="autoZero"/>
         <c:crossBetween val="midCat"/>
       </c:valAx>
@@ -42192,7 +42380,7 @@
           <c:yMode val="edge"/>
           <c:x val="7.5189050392562087E-2"/>
           <c:y val="0.19189882238171557"/>
-          <c:w val="0.68507421387945433"/>
+          <c:w val="0.68507421387945477"/>
           <c:h val="0.64597217383225258"/>
         </c:manualLayout>
       </c:layout>
@@ -42297,23 +42485,23 @@
           </c:yVal>
           <c:smooth val="1"/>
         </c:ser>
-        <c:axId val="62744064"/>
-        <c:axId val="62745600"/>
+        <c:axId val="89778816"/>
+        <c:axId val="89809280"/>
       </c:scatterChart>
       <c:valAx>
-        <c:axId val="62744064"/>
+        <c:axId val="89778816"/>
         <c:scaling>
           <c:orientation val="minMax"/>
         </c:scaling>
         <c:axPos val="b"/>
         <c:numFmt formatCode="General" sourceLinked="1"/>
         <c:tickLblPos val="nextTo"/>
-        <c:crossAx val="62745600"/>
+        <c:crossAx val="89809280"/>
         <c:crosses val="autoZero"/>
         <c:crossBetween val="midCat"/>
       </c:valAx>
       <c:valAx>
-        <c:axId val="62745600"/>
+        <c:axId val="89809280"/>
         <c:scaling>
           <c:orientation val="minMax"/>
         </c:scaling>
@@ -42321,7 +42509,7 @@
         <c:majorGridlines/>
         <c:numFmt formatCode="General" sourceLinked="1"/>
         <c:tickLblPos val="nextTo"/>
-        <c:crossAx val="62744064"/>
+        <c:crossAx val="89778816"/>
         <c:crosses val="autoZero"/>
         <c:crossBetween val="midCat"/>
       </c:valAx>
@@ -42375,9 +42563,9 @@
           <c:xMode val="edge"/>
           <c:yMode val="edge"/>
           <c:x val="0.11542913055768766"/>
-          <c:y val="0.2263564383041223"/>
-          <c:w val="0.67977402362812767"/>
-          <c:h val="0.61194741870655966"/>
+          <c:y val="0.22635643830412241"/>
+          <c:w val="0.679774023628129"/>
+          <c:h val="0.61194741870656011"/>
         </c:manualLayout>
       </c:layout>
       <c:scatterChart>
@@ -42485,23 +42673,23 @@
           </c:yVal>
           <c:smooth val="1"/>
         </c:ser>
-        <c:axId val="62840832"/>
-        <c:axId val="62842368"/>
+        <c:axId val="89846912"/>
+        <c:axId val="89848448"/>
       </c:scatterChart>
       <c:valAx>
-        <c:axId val="62840832"/>
+        <c:axId val="89846912"/>
         <c:scaling>
           <c:orientation val="minMax"/>
         </c:scaling>
         <c:axPos val="b"/>
         <c:numFmt formatCode="General" sourceLinked="1"/>
         <c:tickLblPos val="nextTo"/>
-        <c:crossAx val="62842368"/>
+        <c:crossAx val="89848448"/>
         <c:crosses val="autoZero"/>
         <c:crossBetween val="midCat"/>
       </c:valAx>
       <c:valAx>
-        <c:axId val="62842368"/>
+        <c:axId val="89848448"/>
         <c:scaling>
           <c:orientation val="minMax"/>
         </c:scaling>
@@ -42509,7 +42697,7 @@
         <c:majorGridlines/>
         <c:numFmt formatCode="General" sourceLinked="1"/>
         <c:tickLblPos val="nextTo"/>
-        <c:crossAx val="62840832"/>
+        <c:crossAx val="89846912"/>
         <c:crosses val="autoZero"/>
         <c:crossBetween val="midCat"/>
       </c:valAx>

</xml_diff>